<commit_message>
format design notes so same font
</commit_message>
<xml_diff>
--- a/Design NOTES_2015_10_19.docx
+++ b/Design NOTES_2015_10_19.docx
@@ -209,21 +209,7 @@
         <w:rPr>
           <w:rFonts w:asciiTheme="minorHAnsi" w:hAnsiTheme="minorHAnsi"/>
         </w:rPr>
-        <w:t xml:space="preserve">The value in the toggle switches (i.e. the instruction) will be input for </w:t>
-      </w:r>
-      <w:proofErr w:type="spellStart"/>
-      <w:r>
-        <w:rPr>
-          <w:rFonts w:asciiTheme="minorHAnsi" w:hAnsiTheme="minorHAnsi"/>
-        </w:rPr>
-        <w:t>MiniComputer</w:t>
-      </w:r>
-      <w:proofErr w:type="spellEnd"/>
-      <w:r>
-        <w:rPr>
-          <w:rFonts w:asciiTheme="minorHAnsi" w:hAnsiTheme="minorHAnsi"/>
-        </w:rPr>
-        <w:t xml:space="preserve">. </w:t>
+        <w:t xml:space="preserve">The value in the toggle switches (i.e. the instruction) will be input for MiniComputer. </w:t>
       </w:r>
     </w:p>
     <w:p>
@@ -310,20 +296,12 @@
           <w:rFonts w:asciiTheme="minorHAnsi" w:hAnsiTheme="minorHAnsi"/>
         </w:rPr>
       </w:pPr>
-      <w:proofErr w:type="spellStart"/>
       <w:r>
         <w:rPr>
           <w:rFonts w:asciiTheme="minorHAnsi" w:hAnsiTheme="minorHAnsi"/>
         </w:rPr>
         <w:lastRenderedPageBreak/>
-        <w:t>MiniComputer</w:t>
-      </w:r>
-      <w:proofErr w:type="spellEnd"/>
-      <w:r>
-        <w:rPr>
-          <w:rFonts w:asciiTheme="minorHAnsi" w:hAnsiTheme="minorHAnsi"/>
-        </w:rPr>
-        <w:t xml:space="preserve"> will either:</w:t>
+        <w:t>MiniComputer will either:</w:t>
       </w:r>
     </w:p>
     <w:p>
@@ -631,21 +609,7 @@
         <w:rPr>
           <w:rFonts w:asciiTheme="minorHAnsi" w:hAnsiTheme="minorHAnsi"/>
         </w:rPr>
-        <w:t xml:space="preserve">We will create objects and encapsulate our code </w:t>
-      </w:r>
-      <w:proofErr w:type="gramStart"/>
-      <w:r>
-        <w:rPr>
-          <w:rFonts w:asciiTheme="minorHAnsi" w:hAnsiTheme="minorHAnsi"/>
-        </w:rPr>
-        <w:t>--  this</w:t>
-      </w:r>
-      <w:proofErr w:type="gramEnd"/>
-      <w:r>
-        <w:rPr>
-          <w:rFonts w:asciiTheme="minorHAnsi" w:hAnsiTheme="minorHAnsi"/>
-        </w:rPr>
-        <w:t xml:space="preserve"> may be overkill in some areas, but in general this will ensure we are using standardized and expected objects.</w:t>
+        <w:t>We will create objects and encapsulate our code --  this may be overkill in some areas, but in general this will ensure we are using standardized and expected objects.</w:t>
       </w:r>
     </w:p>
     <w:p>
@@ -665,16 +629,8 @@
           <w:rFonts w:asciiTheme="minorHAnsi" w:hAnsiTheme="minorHAnsi"/>
         </w:rPr>
         <w:lastRenderedPageBreak/>
-        <w:t xml:space="preserve">We will consider using </w:t>
+        <w:t>We will consider using Enums</w:t>
       </w:r>
-      <w:proofErr w:type="spellStart"/>
-      <w:r>
-        <w:rPr>
-          <w:rFonts w:asciiTheme="minorHAnsi" w:hAnsiTheme="minorHAnsi"/>
-        </w:rPr>
-        <w:t>Enums</w:t>
-      </w:r>
-      <w:proofErr w:type="spellEnd"/>
       <w:r>
         <w:rPr>
           <w:rFonts w:asciiTheme="minorHAnsi" w:hAnsiTheme="minorHAnsi"/>
@@ -740,21 +696,7 @@
         <w:rPr>
           <w:rFonts w:asciiTheme="minorHAnsi" w:hAnsiTheme="minorHAnsi"/>
         </w:rPr>
-        <w:t xml:space="preserve">also considered </w:t>
-      </w:r>
-      <w:proofErr w:type="spellStart"/>
-      <w:r>
-        <w:rPr>
-          <w:rFonts w:asciiTheme="minorHAnsi" w:hAnsiTheme="minorHAnsi"/>
-        </w:rPr>
-        <w:t>ints</w:t>
-      </w:r>
-      <w:proofErr w:type="spellEnd"/>
-      <w:r>
-        <w:rPr>
-          <w:rFonts w:asciiTheme="minorHAnsi" w:hAnsiTheme="minorHAnsi"/>
-        </w:rPr>
-        <w:t xml:space="preserve"> and arrays)</w:t>
+        <w:t>also considered ints and arrays)</w:t>
       </w:r>
     </w:p>
     <w:p>
@@ -810,35 +752,7 @@
         <w:rPr>
           <w:rFonts w:asciiTheme="minorHAnsi" w:hAnsiTheme="minorHAnsi"/>
         </w:rPr>
-        <w:t xml:space="preserve">We will use a </w:t>
-      </w:r>
-      <w:proofErr w:type="spellStart"/>
-      <w:r>
-        <w:rPr>
-          <w:rFonts w:asciiTheme="minorHAnsi" w:hAnsiTheme="minorHAnsi"/>
-        </w:rPr>
-        <w:t>HashMap</w:t>
-      </w:r>
-      <w:proofErr w:type="spellEnd"/>
-      <w:r>
-        <w:rPr>
-          <w:rFonts w:asciiTheme="minorHAnsi" w:hAnsiTheme="minorHAnsi"/>
-        </w:rPr>
-        <w:t xml:space="preserve">&lt;String, </w:t>
-      </w:r>
-      <w:proofErr w:type="spellStart"/>
-      <w:r>
-        <w:rPr>
-          <w:rFonts w:asciiTheme="minorHAnsi" w:hAnsiTheme="minorHAnsi"/>
-        </w:rPr>
-        <w:t>MemoryLocation</w:t>
-      </w:r>
-      <w:proofErr w:type="spellEnd"/>
-      <w:r>
-        <w:rPr>
-          <w:rFonts w:asciiTheme="minorHAnsi" w:hAnsiTheme="minorHAnsi"/>
-        </w:rPr>
-        <w:t xml:space="preserve">&gt; to store the memory being used. </w:t>
+        <w:t xml:space="preserve">We will use a HashMap&lt;String, MemoryLocation&gt; to store the memory being used. </w:t>
       </w:r>
     </w:p>
     <w:p>
@@ -852,33 +766,11 @@
           <w:rFonts w:asciiTheme="minorHAnsi" w:hAnsiTheme="minorHAnsi"/>
         </w:rPr>
       </w:pPr>
-      <w:proofErr w:type="spellStart"/>
       <w:r>
         <w:rPr>
           <w:rFonts w:asciiTheme="minorHAnsi" w:hAnsiTheme="minorHAnsi"/>
         </w:rPr>
-        <w:t>MemoryLocation</w:t>
-      </w:r>
-      <w:proofErr w:type="spellEnd"/>
-      <w:r>
-        <w:rPr>
-          <w:rFonts w:asciiTheme="minorHAnsi" w:hAnsiTheme="minorHAnsi"/>
-        </w:rPr>
-        <w:t xml:space="preserve"> will have an </w:t>
-      </w:r>
-      <w:proofErr w:type="spellStart"/>
-      <w:r>
-        <w:rPr>
-          <w:rFonts w:asciiTheme="minorHAnsi" w:hAnsiTheme="minorHAnsi"/>
-        </w:rPr>
-        <w:t>isAddressReserved</w:t>
-      </w:r>
-      <w:proofErr w:type="spellEnd"/>
-      <w:r>
-        <w:rPr>
-          <w:rFonts w:asciiTheme="minorHAnsi" w:hAnsiTheme="minorHAnsi"/>
-        </w:rPr>
-        <w:t>() method, actual r</w:t>
+        <w:t>MemoryLocation will have an isAddressReserved() method, actual r</w:t>
       </w:r>
       <w:r>
         <w:rPr>
@@ -921,30 +813,8 @@
         <w:rPr>
           <w:rFonts w:asciiTheme="minorHAnsi" w:hAnsiTheme="minorHAnsi"/>
         </w:rPr>
-        <w:t xml:space="preserve">We will follow Java naming conventions: </w:t>
+        <w:t>We will follow Java naming conventions: variableName, CONSTANT_NAME, ClassName</w:t>
       </w:r>
-      <w:proofErr w:type="spellStart"/>
-      <w:r>
-        <w:rPr>
-          <w:rFonts w:asciiTheme="minorHAnsi" w:hAnsiTheme="minorHAnsi"/>
-        </w:rPr>
-        <w:t>variableName</w:t>
-      </w:r>
-      <w:proofErr w:type="spellEnd"/>
-      <w:r>
-        <w:rPr>
-          <w:rFonts w:asciiTheme="minorHAnsi" w:hAnsiTheme="minorHAnsi"/>
-        </w:rPr>
-        <w:t xml:space="preserve">, CONSTANT_NAME, </w:t>
-      </w:r>
-      <w:proofErr w:type="spellStart"/>
-      <w:r>
-        <w:rPr>
-          <w:rFonts w:asciiTheme="minorHAnsi" w:hAnsiTheme="minorHAnsi"/>
-        </w:rPr>
-        <w:t>ClassName</w:t>
-      </w:r>
-      <w:proofErr w:type="spellEnd"/>
     </w:p>
     <w:p>
       <w:pPr>
@@ -991,19 +861,11 @@
           <w:rFonts w:asciiTheme="minorHAnsi" w:hAnsiTheme="minorHAnsi"/>
         </w:rPr>
       </w:pPr>
-      <w:proofErr w:type="spellStart"/>
       <w:r>
         <w:rPr>
           <w:rFonts w:asciiTheme="minorHAnsi" w:hAnsiTheme="minorHAnsi"/>
         </w:rPr>
-        <w:t>MiniComputer</w:t>
-      </w:r>
-      <w:proofErr w:type="spellEnd"/>
-      <w:r>
-        <w:rPr>
-          <w:rFonts w:asciiTheme="minorHAnsi" w:hAnsiTheme="minorHAnsi"/>
-        </w:rPr>
-        <w:t xml:space="preserve"> – our main control flow class. </w:t>
+        <w:t xml:space="preserve">MiniComputer – our main control flow class. </w:t>
       </w:r>
       <w:r>
         <w:rPr>
@@ -1097,19 +959,7 @@
         <w:rPr>
           <w:rFonts w:asciiTheme="minorHAnsi" w:hAnsiTheme="minorHAnsi"/>
         </w:rPr>
-        <w:t xml:space="preserve"> (Note: Our IRR class is </w:t>
-      </w:r>
-      <w:r>
-        <w:rPr>
-          <w:rFonts w:asciiTheme="minorHAnsi" w:hAnsiTheme="minorHAnsi"/>
-        </w:rPr>
-        <w:t>an array of Registers, so that we may use multiple if necessary</w:t>
-      </w:r>
-      <w:r>
-        <w:rPr>
-          <w:rFonts w:asciiTheme="minorHAnsi" w:hAnsiTheme="minorHAnsi"/>
-        </w:rPr>
-        <w:t>)</w:t>
+        <w:t xml:space="preserve"> (Note: Our IRR class is an array of Registers, so that we may use multiple if necessary)</w:t>
       </w:r>
     </w:p>
     <w:p>
@@ -1396,90 +1246,30 @@
           <w:rFonts w:asciiTheme="minorHAnsi" w:hAnsiTheme="minorHAnsi"/>
         </w:rPr>
       </w:pPr>
-      <w:proofErr w:type="spellStart"/>
       <w:r>
         <w:rPr>
           <w:rFonts w:asciiTheme="minorHAnsi" w:hAnsiTheme="minorHAnsi"/>
         </w:rPr>
-        <w:t>calculateEffectiveAddress</w:t>
-      </w:r>
-      <w:proofErr w:type="spellEnd"/>
-      <w:r>
-        <w:rPr>
-          <w:rFonts w:asciiTheme="minorHAnsi" w:hAnsiTheme="minorHAnsi"/>
-        </w:rPr>
-        <w:t>(</w:t>
-      </w:r>
-      <w:proofErr w:type="spellStart"/>
-      <w:r>
-        <w:rPr>
-          <w:rFonts w:asciiTheme="minorHAnsi" w:hAnsiTheme="minorHAnsi"/>
-        </w:rPr>
-        <w:t>int</w:t>
-      </w:r>
-      <w:proofErr w:type="spellEnd"/>
-      <w:r>
-        <w:rPr>
-          <w:rFonts w:asciiTheme="minorHAnsi" w:hAnsiTheme="minorHAnsi"/>
-        </w:rPr>
-        <w:t xml:space="preserve"> </w:t>
-      </w:r>
-      <w:proofErr w:type="spellStart"/>
-      <w:r>
-        <w:rPr>
-          <w:rFonts w:asciiTheme="minorHAnsi" w:hAnsiTheme="minorHAnsi"/>
-        </w:rPr>
-        <w:t>indexRegister</w:t>
-      </w:r>
-      <w:proofErr w:type="spellEnd"/>
-      <w:r>
-        <w:rPr>
-          <w:rFonts w:asciiTheme="minorHAnsi" w:hAnsiTheme="minorHAnsi"/>
-        </w:rPr>
-        <w:t xml:space="preserve">, bool </w:t>
-      </w:r>
-      <w:proofErr w:type="spellStart"/>
-      <w:r>
-        <w:rPr>
-          <w:rFonts w:asciiTheme="minorHAnsi" w:hAnsiTheme="minorHAnsi"/>
-        </w:rPr>
-        <w:t>isIndi</w:t>
+        <w:t>calculateEffectiveAddress(int indexRegister, bool isIndi</w:t>
       </w:r>
       <w:r>
         <w:rPr>
           <w:rFonts w:asciiTheme="minorHAnsi" w:hAnsiTheme="minorHAnsi"/>
         </w:rPr>
-        <w:t>rectAddress</w:t>
+        <w:t>rectAddress, BitWord</w:t>
       </w:r>
-      <w:proofErr w:type="spellEnd"/>
       <w:r>
         <w:rPr>
           <w:rFonts w:asciiTheme="minorHAnsi" w:hAnsiTheme="minorHAnsi"/>
         </w:rPr>
-        <w:t xml:space="preserve">, </w:t>
+        <w:t xml:space="preserve"> address): </w:t>
       </w:r>
-      <w:proofErr w:type="spellStart"/>
       <w:r>
         <w:rPr>
           <w:rFonts w:asciiTheme="minorHAnsi" w:hAnsiTheme="minorHAnsi"/>
         </w:rPr>
         <w:t>BitWord</w:t>
       </w:r>
-      <w:proofErr w:type="spellEnd"/>
-      <w:r>
-        <w:rPr>
-          <w:rFonts w:asciiTheme="minorHAnsi" w:hAnsiTheme="minorHAnsi"/>
-        </w:rPr>
-        <w:t xml:space="preserve"> address): </w:t>
-      </w:r>
-      <w:proofErr w:type="spellStart"/>
-      <w:r>
-        <w:rPr>
-          <w:rFonts w:asciiTheme="minorHAnsi" w:hAnsiTheme="minorHAnsi"/>
-        </w:rPr>
-        <w:t>BitWord</w:t>
-      </w:r>
-      <w:proofErr w:type="spellEnd"/>
     </w:p>
     <w:p>
       <w:pPr>
@@ -1512,19 +1302,11 @@
           <w:rFonts w:asciiTheme="minorHAnsi" w:hAnsiTheme="minorHAnsi"/>
         </w:rPr>
       </w:pPr>
-      <w:proofErr w:type="spellStart"/>
       <w:r>
         <w:rPr>
           <w:rFonts w:asciiTheme="minorHAnsi" w:hAnsiTheme="minorHAnsi"/>
         </w:rPr>
-        <w:t>OpCode</w:t>
-      </w:r>
-      <w:proofErr w:type="spellEnd"/>
-      <w:r>
-        <w:rPr>
-          <w:rFonts w:asciiTheme="minorHAnsi" w:hAnsiTheme="minorHAnsi"/>
-        </w:rPr>
-        <w:t xml:space="preserve"> – </w:t>
+        <w:t xml:space="preserve">OpCode – </w:t>
       </w:r>
       <w:r>
         <w:rPr>
@@ -1569,19 +1351,11 @@
           <w:rFonts w:asciiTheme="minorHAnsi" w:hAnsiTheme="minorHAnsi"/>
         </w:rPr>
       </w:pPr>
-      <w:proofErr w:type="spellStart"/>
       <w:r>
         <w:rPr>
           <w:rFonts w:asciiTheme="minorHAnsi" w:hAnsiTheme="minorHAnsi"/>
         </w:rPr>
-        <w:t>FaultCode</w:t>
-      </w:r>
-      <w:proofErr w:type="spellEnd"/>
-      <w:r>
-        <w:rPr>
-          <w:rFonts w:asciiTheme="minorHAnsi" w:hAnsiTheme="minorHAnsi"/>
-        </w:rPr>
-        <w:t xml:space="preserve"> – </w:t>
+        <w:t xml:space="preserve">FaultCode – </w:t>
       </w:r>
       <w:r>
         <w:rPr>
@@ -1599,21 +1373,7 @@
         <w:rPr>
           <w:rFonts w:asciiTheme="minorHAnsi" w:hAnsiTheme="minorHAnsi"/>
         </w:rPr>
-        <w:t xml:space="preserve"> as an </w:t>
-      </w:r>
-      <w:proofErr w:type="spellStart"/>
-      <w:r>
-        <w:rPr>
-          <w:rFonts w:asciiTheme="minorHAnsi" w:hAnsiTheme="minorHAnsi"/>
-        </w:rPr>
-        <w:t>Enum</w:t>
-      </w:r>
-      <w:proofErr w:type="spellEnd"/>
-      <w:r>
-        <w:rPr>
-          <w:rFonts w:asciiTheme="minorHAnsi" w:hAnsiTheme="minorHAnsi"/>
-        </w:rPr>
-        <w:t xml:space="preserve"> within JAVA</w:t>
+        <w:t xml:space="preserve"> as an Enum within JAVA</w:t>
       </w:r>
       <w:r>
         <w:rPr>
@@ -1711,19 +1471,11 @@
           <w:rFonts w:asciiTheme="minorHAnsi" w:hAnsiTheme="minorHAnsi"/>
         </w:rPr>
       </w:pPr>
-      <w:proofErr w:type="spellStart"/>
       <w:r>
         <w:rPr>
           <w:rFonts w:asciiTheme="minorHAnsi" w:hAnsiTheme="minorHAnsi"/>
         </w:rPr>
-        <w:t>ConditionCode</w:t>
-      </w:r>
-      <w:proofErr w:type="spellEnd"/>
-      <w:r>
-        <w:rPr>
-          <w:rFonts w:asciiTheme="minorHAnsi" w:hAnsiTheme="minorHAnsi"/>
-        </w:rPr>
-        <w:t xml:space="preserve"> – </w:t>
+        <w:t xml:space="preserve">ConditionCode – </w:t>
       </w:r>
       <w:r>
         <w:rPr>
@@ -1735,21 +1487,7 @@
         <w:rPr>
           <w:rFonts w:asciiTheme="minorHAnsi" w:hAnsiTheme="minorHAnsi"/>
         </w:rPr>
-        <w:t xml:space="preserve">communicate the machine state to report to the user.  The class is implemented as an </w:t>
-      </w:r>
-      <w:proofErr w:type="spellStart"/>
-      <w:r>
-        <w:rPr>
-          <w:rFonts w:asciiTheme="minorHAnsi" w:hAnsiTheme="minorHAnsi"/>
-        </w:rPr>
-        <w:t>Enum</w:t>
-      </w:r>
-      <w:proofErr w:type="spellEnd"/>
-      <w:r>
-        <w:rPr>
-          <w:rFonts w:asciiTheme="minorHAnsi" w:hAnsiTheme="minorHAnsi"/>
-        </w:rPr>
-        <w:t xml:space="preserve"> with JAVA.</w:t>
+        <w:t>communicate the machine state to report to the user.  The class is implemented as an Enum with JAVA.</w:t>
       </w:r>
     </w:p>
     <w:p>
@@ -1840,19 +1578,11 @@
           <w:rFonts w:asciiTheme="minorHAnsi" w:hAnsiTheme="minorHAnsi"/>
         </w:rPr>
       </w:pPr>
-      <w:proofErr w:type="spellStart"/>
       <w:r>
         <w:rPr>
           <w:rFonts w:asciiTheme="minorHAnsi" w:hAnsiTheme="minorHAnsi"/>
         </w:rPr>
-        <w:t>BitWord</w:t>
-      </w:r>
-      <w:proofErr w:type="spellEnd"/>
-      <w:r>
-        <w:rPr>
-          <w:rFonts w:asciiTheme="minorHAnsi" w:hAnsiTheme="minorHAnsi"/>
-        </w:rPr>
-        <w:t xml:space="preserve"> – this class is a wrapper around the binary strings that the machine simulator is simulating.  We added this layer of abstraction to more closely mimic the conceptual logic at the machine level.</w:t>
+        <w:t>BitWord – this class is a wrapper around the binary strings that the machine simulator is simulating.  We added this layer of abstraction to more closely mimic the conceptual logic at the machine level.</w:t>
       </w:r>
     </w:p>
     <w:p>
@@ -1867,33 +1597,11 @@
           <w:rFonts w:asciiTheme="minorHAnsi" w:hAnsiTheme="minorHAnsi"/>
         </w:rPr>
       </w:pPr>
-      <w:proofErr w:type="spellStart"/>
       <w:r>
         <w:rPr>
           <w:rFonts w:asciiTheme="minorHAnsi" w:hAnsiTheme="minorHAnsi"/>
         </w:rPr>
-        <w:t>BitInstruction</w:t>
-      </w:r>
-      <w:proofErr w:type="spellEnd"/>
-      <w:r>
-        <w:rPr>
-          <w:rFonts w:asciiTheme="minorHAnsi" w:hAnsiTheme="minorHAnsi"/>
-        </w:rPr>
-        <w:t xml:space="preserve"> – this class extends </w:t>
-      </w:r>
-      <w:proofErr w:type="spellStart"/>
-      <w:r>
-        <w:rPr>
-          <w:rFonts w:asciiTheme="minorHAnsi" w:hAnsiTheme="minorHAnsi"/>
-        </w:rPr>
-        <w:t>BitWord</w:t>
-      </w:r>
-      <w:proofErr w:type="spellEnd"/>
-      <w:r>
-        <w:rPr>
-          <w:rFonts w:asciiTheme="minorHAnsi" w:hAnsiTheme="minorHAnsi"/>
-        </w:rPr>
-        <w:t xml:space="preserve"> to be specific to handle parsing </w:t>
+        <w:t xml:space="preserve">BitInstruction – this class extends BitWord to be specific to handle parsing </w:t>
       </w:r>
       <w:r>
         <w:rPr>
@@ -1957,19 +1665,11 @@
           <w:rFonts w:asciiTheme="minorHAnsi" w:hAnsiTheme="minorHAnsi"/>
         </w:rPr>
       </w:pPr>
-      <w:proofErr w:type="spellStart"/>
       <w:r>
         <w:rPr>
           <w:rFonts w:asciiTheme="minorHAnsi" w:hAnsiTheme="minorHAnsi"/>
         </w:rPr>
-        <w:t>MemoryLocation</w:t>
-      </w:r>
-      <w:proofErr w:type="spellEnd"/>
-      <w:r>
-        <w:rPr>
-          <w:rFonts w:asciiTheme="minorHAnsi" w:hAnsiTheme="minorHAnsi"/>
-        </w:rPr>
-        <w:t xml:space="preserve"> – this class </w:t>
+        <w:t xml:space="preserve">MemoryLocation – this class </w:t>
       </w:r>
       <w:r>
         <w:rPr>
@@ -2682,27 +2382,7 @@
                 <w:sz w:val="22"/>
                 <w:szCs w:val="22"/>
               </w:rPr>
-              <w:t xml:space="preserve">Condition Code: set when arithmetic/logical operations are executed; it has four 1-bit elements: overflow, underflow, division by zero, equal-or-not. They may be referenced as </w:t>
-            </w:r>
-            <w:proofErr w:type="gramStart"/>
-            <w:r>
-              <w:rPr>
-                <w:rFonts w:asciiTheme="minorHAnsi" w:eastAsia="Times New Roman" w:hAnsiTheme="minorHAnsi"/>
-                <w:color w:val="000000"/>
-                <w:sz w:val="22"/>
-                <w:szCs w:val="22"/>
-              </w:rPr>
-              <w:t>cc(</w:t>
-            </w:r>
-            <w:proofErr w:type="gramEnd"/>
-            <w:r>
-              <w:rPr>
-                <w:rFonts w:asciiTheme="minorHAnsi" w:eastAsia="Times New Roman" w:hAnsiTheme="minorHAnsi"/>
-                <w:color w:val="000000"/>
-                <w:sz w:val="22"/>
-                <w:szCs w:val="22"/>
-              </w:rPr>
-              <w:t>0), cc(1), cc(2), cc(3). Or by the names OVERFLOW, UNDERFLOW, DIVZERO, EQUALORNOT</w:t>
+              <w:t>Condition Code: set when arithmetic/logical operations are executed; it has four 1-bit elements: overflow, underflow, division by zero, equal-or-not. They may be referenced as cc(0), cc(1), cc(2), cc(3). Or by the names OVERFLOW, UNDERFLOW, DIVZERO, EQUALORNOT</w:t>
             </w:r>
           </w:p>
         </w:tc>
@@ -6321,19 +6001,8 @@
                 <w:sz w:val="22"/>
                 <w:szCs w:val="22"/>
               </w:rPr>
-              <w:t xml:space="preserve">RFS </w:t>
-            </w:r>
-            <w:proofErr w:type="spellStart"/>
-            <w:r>
-              <w:rPr>
-                <w:rFonts w:asciiTheme="minorHAnsi" w:eastAsia="Times New Roman" w:hAnsiTheme="minorHAnsi"/>
-                <w:color w:val="000000"/>
-                <w:sz w:val="22"/>
-                <w:szCs w:val="22"/>
-              </w:rPr>
-              <w:t>Immed</w:t>
-            </w:r>
-            <w:proofErr w:type="spellEnd"/>
+              <w:t>RFS Immed</w:t>
+            </w:r>
           </w:p>
         </w:tc>
         <w:tc>
@@ -6359,27 +6028,7 @@
                 <w:sz w:val="22"/>
                 <w:szCs w:val="22"/>
               </w:rPr>
-              <w:t xml:space="preserve">Return From Subroutine w/ return code as </w:t>
-            </w:r>
-            <w:proofErr w:type="spellStart"/>
-            <w:r>
-              <w:rPr>
-                <w:rFonts w:asciiTheme="minorHAnsi" w:eastAsia="Times New Roman" w:hAnsiTheme="minorHAnsi"/>
-                <w:color w:val="000000"/>
-                <w:sz w:val="22"/>
-                <w:szCs w:val="22"/>
-              </w:rPr>
-              <w:t>Immed</w:t>
-            </w:r>
-            <w:proofErr w:type="spellEnd"/>
-            <w:r>
-              <w:rPr>
-                <w:rFonts w:asciiTheme="minorHAnsi" w:eastAsia="Times New Roman" w:hAnsiTheme="minorHAnsi"/>
-                <w:color w:val="000000"/>
-                <w:sz w:val="22"/>
-                <w:szCs w:val="22"/>
-              </w:rPr>
-              <w:t xml:space="preserve"> portion (optional) stored in the instruction’s address field. </w:t>
+              <w:t xml:space="preserve">Return From Subroutine w/ return code as Immed portion (optional) stored in the instruction’s address field. </w:t>
             </w:r>
           </w:p>
         </w:tc>
@@ -6454,27 +6103,7 @@
                 <w:sz w:val="22"/>
                 <w:szCs w:val="22"/>
               </w:rPr>
-              <w:t xml:space="preserve">R0 &lt;- </w:t>
-            </w:r>
-            <w:proofErr w:type="spellStart"/>
-            <w:r>
-              <w:rPr>
-                <w:rFonts w:asciiTheme="minorHAnsi" w:eastAsia="Times New Roman" w:hAnsiTheme="minorHAnsi"/>
-                <w:color w:val="000000"/>
-                <w:sz w:val="22"/>
-                <w:szCs w:val="22"/>
-              </w:rPr>
-              <w:t>Immed</w:t>
-            </w:r>
-            <w:proofErr w:type="spellEnd"/>
-            <w:r>
-              <w:rPr>
-                <w:rFonts w:asciiTheme="minorHAnsi" w:eastAsia="Times New Roman" w:hAnsiTheme="minorHAnsi"/>
-                <w:color w:val="000000"/>
-                <w:sz w:val="22"/>
-                <w:szCs w:val="22"/>
-              </w:rPr>
-              <w:t>; PC &lt;- c(R3)</w:t>
+              <w:t>R0 &lt;- Immed; PC &lt;- c(R3)</w:t>
             </w:r>
           </w:p>
         </w:tc>
@@ -6911,27 +6540,7 @@
                 <w:sz w:val="22"/>
                 <w:szCs w:val="22"/>
               </w:rPr>
-              <w:t xml:space="preserve">JGE </w:t>
-            </w:r>
-            <w:proofErr w:type="spellStart"/>
-            <w:r>
-              <w:rPr>
-                <w:rFonts w:asciiTheme="minorHAnsi" w:eastAsia="Times New Roman" w:hAnsiTheme="minorHAnsi"/>
-                <w:color w:val="000000"/>
-                <w:sz w:val="22"/>
-                <w:szCs w:val="22"/>
-              </w:rPr>
-              <w:t>r,x</w:t>
-            </w:r>
-            <w:proofErr w:type="spellEnd"/>
-            <w:r>
-              <w:rPr>
-                <w:rFonts w:asciiTheme="minorHAnsi" w:eastAsia="Times New Roman" w:hAnsiTheme="minorHAnsi"/>
-                <w:color w:val="000000"/>
-                <w:sz w:val="22"/>
-                <w:szCs w:val="22"/>
-              </w:rPr>
-              <w:t>, address[,I]</w:t>
+              <w:t>JGE r,x, address[,I]</w:t>
             </w:r>
           </w:p>
         </w:tc>
@@ -7504,19 +7113,8 @@
                 <w:sz w:val="22"/>
                 <w:szCs w:val="22"/>
               </w:rPr>
-              <w:t xml:space="preserve">AIR r, </w:t>
-            </w:r>
-            <w:proofErr w:type="spellStart"/>
-            <w:r>
-              <w:rPr>
-                <w:rFonts w:asciiTheme="minorHAnsi" w:eastAsia="Times New Roman" w:hAnsiTheme="minorHAnsi" w:cs="Arial"/>
-                <w:color w:val="000000"/>
-                <w:sz w:val="22"/>
-                <w:szCs w:val="22"/>
-              </w:rPr>
-              <w:t>immed</w:t>
-            </w:r>
-            <w:proofErr w:type="spellEnd"/>
+              <w:t>AIR r, immed</w:t>
+            </w:r>
           </w:p>
         </w:tc>
         <w:tc>
@@ -7632,19 +7230,8 @@
                 <w:sz w:val="22"/>
                 <w:szCs w:val="22"/>
               </w:rPr>
-              <w:t xml:space="preserve"> c(r) + </w:t>
-            </w:r>
-            <w:proofErr w:type="spellStart"/>
-            <w:r>
-              <w:rPr>
-                <w:rFonts w:asciiTheme="minorHAnsi" w:eastAsia="Times New Roman" w:hAnsiTheme="minorHAnsi" w:cs="Arial"/>
-                <w:color w:val="000000"/>
-                <w:sz w:val="22"/>
-                <w:szCs w:val="22"/>
-              </w:rPr>
-              <w:t>Immed</w:t>
-            </w:r>
-            <w:proofErr w:type="spellEnd"/>
+              <w:t> c(r) + Immed</w:t>
+            </w:r>
           </w:p>
         </w:tc>
       </w:tr>
@@ -7788,27 +7375,7 @@
                 <w:sz w:val="22"/>
                 <w:szCs w:val="22"/>
               </w:rPr>
-              <w:t xml:space="preserve">1. if </w:t>
-            </w:r>
-            <w:proofErr w:type="spellStart"/>
-            <w:r>
-              <w:rPr>
-                <w:rFonts w:asciiTheme="minorHAnsi" w:eastAsia="Times New Roman" w:hAnsiTheme="minorHAnsi" w:cs="Arial"/>
-                <w:color w:val="000000"/>
-                <w:sz w:val="22"/>
-                <w:szCs w:val="22"/>
-              </w:rPr>
-              <w:t>Immed</w:t>
-            </w:r>
-            <w:proofErr w:type="spellEnd"/>
-            <w:r>
-              <w:rPr>
-                <w:rFonts w:asciiTheme="minorHAnsi" w:eastAsia="Times New Roman" w:hAnsiTheme="minorHAnsi" w:cs="Arial"/>
-                <w:color w:val="000000"/>
-                <w:sz w:val="22"/>
-                <w:szCs w:val="22"/>
-              </w:rPr>
-              <w:t xml:space="preserve"> = 0, does nothing</w:t>
+              <w:t>1. if Immed = 0, does nothing</w:t>
             </w:r>
           </w:p>
         </w:tc>
@@ -7880,19 +7447,8 @@
                 <w:sz w:val="22"/>
                 <w:szCs w:val="22"/>
               </w:rPr>
-              <w:t xml:space="preserve">2. if c(r) = 0, loads r with </w:t>
-            </w:r>
-            <w:proofErr w:type="spellStart"/>
-            <w:r>
-              <w:rPr>
-                <w:rFonts w:asciiTheme="minorHAnsi" w:eastAsia="Times New Roman" w:hAnsiTheme="minorHAnsi" w:cs="Arial"/>
-                <w:color w:val="000000"/>
-                <w:sz w:val="22"/>
-                <w:szCs w:val="22"/>
-              </w:rPr>
-              <w:t>Immed</w:t>
-            </w:r>
-            <w:proofErr w:type="spellEnd"/>
+              <w:t>2. if c(r) = 0, loads r with Immed</w:t>
+            </w:r>
           </w:p>
         </w:tc>
       </w:tr>
@@ -8019,19 +7575,8 @@
                 <w:sz w:val="22"/>
                 <w:szCs w:val="22"/>
               </w:rPr>
-              <w:t xml:space="preserve">SIR r, </w:t>
-            </w:r>
-            <w:proofErr w:type="spellStart"/>
-            <w:r>
-              <w:rPr>
-                <w:rFonts w:asciiTheme="minorHAnsi" w:eastAsia="Times New Roman" w:hAnsiTheme="minorHAnsi" w:cs="Arial"/>
-                <w:color w:val="000000"/>
-                <w:sz w:val="22"/>
-                <w:szCs w:val="22"/>
-              </w:rPr>
-              <w:t>immed</w:t>
-            </w:r>
-            <w:proofErr w:type="spellEnd"/>
+              <w:t>SIR r, immed</w:t>
+            </w:r>
           </w:p>
         </w:tc>
         <w:tc>
@@ -8147,19 +7692,8 @@
                 <w:sz w:val="22"/>
                 <w:szCs w:val="22"/>
               </w:rPr>
-              <w:t xml:space="preserve"> c(r) - </w:t>
-            </w:r>
-            <w:proofErr w:type="spellStart"/>
-            <w:r>
-              <w:rPr>
-                <w:rFonts w:asciiTheme="minorHAnsi" w:eastAsia="Times New Roman" w:hAnsiTheme="minorHAnsi" w:cs="Arial"/>
-                <w:color w:val="000000"/>
-                <w:sz w:val="22"/>
-                <w:szCs w:val="22"/>
-              </w:rPr>
-              <w:t>Immed</w:t>
-            </w:r>
-            <w:proofErr w:type="spellEnd"/>
+              <w:t> c(r) - Immed</w:t>
+            </w:r>
           </w:p>
         </w:tc>
       </w:tr>
@@ -8303,27 +7837,7 @@
                 <w:sz w:val="22"/>
                 <w:szCs w:val="22"/>
               </w:rPr>
-              <w:t xml:space="preserve">1. if </w:t>
-            </w:r>
-            <w:proofErr w:type="spellStart"/>
-            <w:r>
-              <w:rPr>
-                <w:rFonts w:asciiTheme="minorHAnsi" w:eastAsia="Times New Roman" w:hAnsiTheme="minorHAnsi" w:cs="Arial"/>
-                <w:color w:val="000000"/>
-                <w:sz w:val="22"/>
-                <w:szCs w:val="22"/>
-              </w:rPr>
-              <w:t>Immed</w:t>
-            </w:r>
-            <w:proofErr w:type="spellEnd"/>
-            <w:r>
-              <w:rPr>
-                <w:rFonts w:asciiTheme="minorHAnsi" w:eastAsia="Times New Roman" w:hAnsiTheme="minorHAnsi" w:cs="Arial"/>
-                <w:color w:val="000000"/>
-                <w:sz w:val="22"/>
-                <w:szCs w:val="22"/>
-              </w:rPr>
-              <w:t xml:space="preserve"> = 0, does nothing</w:t>
+              <w:t>1. if Immed = 0, does nothing</w:t>
             </w:r>
           </w:p>
         </w:tc>
@@ -8395,27 +7909,7 @@
                 <w:sz w:val="22"/>
                 <w:szCs w:val="22"/>
               </w:rPr>
-              <w:t>2. if c(r) = 0, loads r1 with –(</w:t>
-            </w:r>
-            <w:proofErr w:type="spellStart"/>
-            <w:r>
-              <w:rPr>
-                <w:rFonts w:asciiTheme="minorHAnsi" w:eastAsia="Times New Roman" w:hAnsiTheme="minorHAnsi" w:cs="Arial"/>
-                <w:color w:val="000000"/>
-                <w:sz w:val="22"/>
-                <w:szCs w:val="22"/>
-              </w:rPr>
-              <w:t>Immed</w:t>
-            </w:r>
-            <w:proofErr w:type="spellEnd"/>
-            <w:r>
-              <w:rPr>
-                <w:rFonts w:asciiTheme="minorHAnsi" w:eastAsia="Times New Roman" w:hAnsiTheme="minorHAnsi" w:cs="Arial"/>
-                <w:color w:val="000000"/>
-                <w:sz w:val="22"/>
-                <w:szCs w:val="22"/>
-              </w:rPr>
-              <w:t>)</w:t>
+              <w:t>2. if c(r) = 0, loads r1 with –(Immed)</w:t>
             </w:r>
           </w:p>
         </w:tc>
@@ -8543,19 +8037,8 @@
                 <w:sz w:val="22"/>
                 <w:szCs w:val="22"/>
               </w:rPr>
-              <w:t xml:space="preserve">MLT </w:t>
-            </w:r>
-            <w:proofErr w:type="spellStart"/>
-            <w:r>
-              <w:rPr>
-                <w:rFonts w:asciiTheme="minorHAnsi" w:eastAsia="Times New Roman" w:hAnsiTheme="minorHAnsi" w:cs="Arial"/>
-                <w:color w:val="000000"/>
-                <w:sz w:val="22"/>
-                <w:szCs w:val="22"/>
-              </w:rPr>
-              <w:t>rx,ry</w:t>
-            </w:r>
-            <w:proofErr w:type="spellEnd"/>
+              <w:t>MLT rx,ry</w:t>
+            </w:r>
           </w:p>
         </w:tc>
         <w:tc>
@@ -8646,65 +8129,14 @@
                 <w:szCs w:val="22"/>
               </w:rPr>
             </w:pPr>
-            <w:proofErr w:type="spellStart"/>
-            <w:r>
-              <w:rPr>
-                <w:rFonts w:asciiTheme="minorHAnsi" w:eastAsia="Times New Roman" w:hAnsiTheme="minorHAnsi" w:cs="Arial"/>
-                <w:color w:val="000000"/>
-                <w:sz w:val="22"/>
-                <w:szCs w:val="22"/>
-              </w:rPr>
-              <w:t>rx</w:t>
-            </w:r>
-            <w:proofErr w:type="spellEnd"/>
-            <w:r>
-              <w:rPr>
-                <w:rFonts w:asciiTheme="minorHAnsi" w:eastAsia="Times New Roman" w:hAnsiTheme="minorHAnsi" w:cs="Arial"/>
-                <w:color w:val="000000"/>
-                <w:sz w:val="22"/>
-                <w:szCs w:val="22"/>
-              </w:rPr>
-              <w:t>, rx+1 &lt;- c(</w:t>
-            </w:r>
-            <w:proofErr w:type="spellStart"/>
-            <w:r>
-              <w:rPr>
-                <w:rFonts w:asciiTheme="minorHAnsi" w:eastAsia="Times New Roman" w:hAnsiTheme="minorHAnsi" w:cs="Arial"/>
-                <w:color w:val="000000"/>
-                <w:sz w:val="22"/>
-                <w:szCs w:val="22"/>
-              </w:rPr>
-              <w:t>rx</w:t>
-            </w:r>
-            <w:proofErr w:type="spellEnd"/>
-            <w:r>
-              <w:rPr>
-                <w:rFonts w:asciiTheme="minorHAnsi" w:eastAsia="Times New Roman" w:hAnsiTheme="minorHAnsi" w:cs="Arial"/>
-                <w:color w:val="000000"/>
-                <w:sz w:val="22"/>
-                <w:szCs w:val="22"/>
-              </w:rPr>
-              <w:t>) * c(</w:t>
-            </w:r>
-            <w:proofErr w:type="spellStart"/>
-            <w:r>
-              <w:rPr>
-                <w:rFonts w:asciiTheme="minorHAnsi" w:eastAsia="Times New Roman" w:hAnsiTheme="minorHAnsi" w:cs="Arial"/>
-                <w:color w:val="000000"/>
-                <w:sz w:val="22"/>
-                <w:szCs w:val="22"/>
-              </w:rPr>
-              <w:t>ry</w:t>
-            </w:r>
-            <w:proofErr w:type="spellEnd"/>
-            <w:r>
-              <w:rPr>
-                <w:rFonts w:asciiTheme="minorHAnsi" w:eastAsia="Times New Roman" w:hAnsiTheme="minorHAnsi" w:cs="Arial"/>
-                <w:color w:val="000000"/>
-                <w:sz w:val="22"/>
-                <w:szCs w:val="22"/>
-              </w:rPr>
-              <w:t>)</w:t>
+            <w:r>
+              <w:rPr>
+                <w:rFonts w:asciiTheme="minorHAnsi" w:eastAsia="Times New Roman" w:hAnsiTheme="minorHAnsi" w:cs="Arial"/>
+                <w:color w:val="000000"/>
+                <w:sz w:val="22"/>
+                <w:szCs w:val="22"/>
+              </w:rPr>
+              <w:t>rx, rx+1 &lt;- c(rx) * c(ry)</w:t>
             </w:r>
           </w:p>
         </w:tc>
@@ -8769,25 +8201,14 @@
                 <w:szCs w:val="22"/>
               </w:rPr>
             </w:pPr>
-            <w:proofErr w:type="spellStart"/>
-            <w:r>
-              <w:rPr>
-                <w:rFonts w:asciiTheme="minorHAnsi" w:eastAsia="Times New Roman" w:hAnsiTheme="minorHAnsi" w:cs="Arial"/>
-                <w:color w:val="000000"/>
-                <w:sz w:val="22"/>
-                <w:szCs w:val="22"/>
-              </w:rPr>
-              <w:t>rx</w:t>
-            </w:r>
-            <w:proofErr w:type="spellEnd"/>
-            <w:r>
-              <w:rPr>
-                <w:rFonts w:asciiTheme="minorHAnsi" w:eastAsia="Times New Roman" w:hAnsiTheme="minorHAnsi" w:cs="Arial"/>
-                <w:color w:val="000000"/>
-                <w:sz w:val="22"/>
-                <w:szCs w:val="22"/>
-              </w:rPr>
-              <w:t xml:space="preserve"> must be 0 or 2</w:t>
+            <w:r>
+              <w:rPr>
+                <w:rFonts w:asciiTheme="minorHAnsi" w:eastAsia="Times New Roman" w:hAnsiTheme="minorHAnsi" w:cs="Arial"/>
+                <w:color w:val="000000"/>
+                <w:sz w:val="22"/>
+                <w:szCs w:val="22"/>
+              </w:rPr>
+              <w:t>rx must be 0 or 2</w:t>
             </w:r>
           </w:p>
         </w:tc>
@@ -8853,25 +8274,14 @@
                 <w:szCs w:val="22"/>
               </w:rPr>
             </w:pPr>
-            <w:proofErr w:type="spellStart"/>
-            <w:r>
-              <w:rPr>
-                <w:rFonts w:asciiTheme="minorHAnsi" w:eastAsia="Times New Roman" w:hAnsiTheme="minorHAnsi" w:cs="Arial"/>
-                <w:color w:val="000000"/>
-                <w:sz w:val="22"/>
-                <w:szCs w:val="22"/>
-              </w:rPr>
-              <w:t>ry</w:t>
-            </w:r>
-            <w:proofErr w:type="spellEnd"/>
-            <w:r>
-              <w:rPr>
-                <w:rFonts w:asciiTheme="minorHAnsi" w:eastAsia="Times New Roman" w:hAnsiTheme="minorHAnsi" w:cs="Arial"/>
-                <w:color w:val="000000"/>
-                <w:sz w:val="22"/>
-                <w:szCs w:val="22"/>
-              </w:rPr>
-              <w:t xml:space="preserve"> must be 0 or 2</w:t>
+            <w:r>
+              <w:rPr>
+                <w:rFonts w:asciiTheme="minorHAnsi" w:eastAsia="Times New Roman" w:hAnsiTheme="minorHAnsi" w:cs="Arial"/>
+                <w:color w:val="000000"/>
+                <w:sz w:val="22"/>
+                <w:szCs w:val="22"/>
+              </w:rPr>
+              <w:t>ry must be 0 or 2</w:t>
             </w:r>
           </w:p>
         </w:tc>
@@ -8936,25 +8346,14 @@
                 <w:szCs w:val="22"/>
               </w:rPr>
             </w:pPr>
-            <w:proofErr w:type="spellStart"/>
-            <w:r>
-              <w:rPr>
-                <w:rFonts w:asciiTheme="minorHAnsi" w:eastAsia="Times New Roman" w:hAnsiTheme="minorHAnsi" w:cs="Arial"/>
-                <w:color w:val="000000"/>
-                <w:sz w:val="22"/>
-                <w:szCs w:val="22"/>
-              </w:rPr>
-              <w:t>rx</w:t>
-            </w:r>
-            <w:proofErr w:type="spellEnd"/>
-            <w:r>
-              <w:rPr>
-                <w:rFonts w:asciiTheme="minorHAnsi" w:eastAsia="Times New Roman" w:hAnsiTheme="minorHAnsi" w:cs="Arial"/>
-                <w:color w:val="000000"/>
-                <w:sz w:val="22"/>
-                <w:szCs w:val="22"/>
-              </w:rPr>
-              <w:t xml:space="preserve"> contains the high order bits, rx+1 contains the low order bits of the result</w:t>
+            <w:r>
+              <w:rPr>
+                <w:rFonts w:asciiTheme="minorHAnsi" w:eastAsia="Times New Roman" w:hAnsiTheme="minorHAnsi" w:cs="Arial"/>
+                <w:color w:val="000000"/>
+                <w:sz w:val="22"/>
+                <w:szCs w:val="22"/>
+              </w:rPr>
+              <w:t>rx contains the high order bits, rx+1 contains the low order bits of the result</w:t>
             </w:r>
           </w:p>
         </w:tc>
@@ -9083,19 +8482,8 @@
                 <w:sz w:val="22"/>
                 <w:szCs w:val="22"/>
               </w:rPr>
-              <w:t xml:space="preserve">DVD </w:t>
-            </w:r>
-            <w:proofErr w:type="spellStart"/>
-            <w:r>
-              <w:rPr>
-                <w:rFonts w:asciiTheme="minorHAnsi" w:eastAsia="Times New Roman" w:hAnsiTheme="minorHAnsi" w:cs="Arial"/>
-                <w:color w:val="000000"/>
-                <w:sz w:val="22"/>
-                <w:szCs w:val="22"/>
-              </w:rPr>
-              <w:t>rx,ry</w:t>
-            </w:r>
-            <w:proofErr w:type="spellEnd"/>
+              <w:t>DVD rx,ry</w:t>
+            </w:r>
           </w:p>
         </w:tc>
         <w:tc>
@@ -9186,65 +8574,14 @@
                 <w:szCs w:val="22"/>
               </w:rPr>
             </w:pPr>
-            <w:proofErr w:type="spellStart"/>
-            <w:r>
-              <w:rPr>
-                <w:rFonts w:asciiTheme="minorHAnsi" w:eastAsia="Times New Roman" w:hAnsiTheme="minorHAnsi" w:cs="Arial"/>
-                <w:color w:val="000000"/>
-                <w:sz w:val="22"/>
-                <w:szCs w:val="22"/>
-              </w:rPr>
-              <w:t>rx</w:t>
-            </w:r>
-            <w:proofErr w:type="spellEnd"/>
-            <w:r>
-              <w:rPr>
-                <w:rFonts w:asciiTheme="minorHAnsi" w:eastAsia="Times New Roman" w:hAnsiTheme="minorHAnsi" w:cs="Arial"/>
-                <w:color w:val="000000"/>
-                <w:sz w:val="22"/>
-                <w:szCs w:val="22"/>
-              </w:rPr>
-              <w:t>, rx+1 &lt;- c(</w:t>
-            </w:r>
-            <w:proofErr w:type="spellStart"/>
-            <w:r>
-              <w:rPr>
-                <w:rFonts w:asciiTheme="minorHAnsi" w:eastAsia="Times New Roman" w:hAnsiTheme="minorHAnsi" w:cs="Arial"/>
-                <w:color w:val="000000"/>
-                <w:sz w:val="22"/>
-                <w:szCs w:val="22"/>
-              </w:rPr>
-              <w:t>rx</w:t>
-            </w:r>
-            <w:proofErr w:type="spellEnd"/>
-            <w:r>
-              <w:rPr>
-                <w:rFonts w:asciiTheme="minorHAnsi" w:eastAsia="Times New Roman" w:hAnsiTheme="minorHAnsi" w:cs="Arial"/>
-                <w:color w:val="000000"/>
-                <w:sz w:val="22"/>
-                <w:szCs w:val="22"/>
-              </w:rPr>
-              <w:t>)/ c(</w:t>
-            </w:r>
-            <w:proofErr w:type="spellStart"/>
-            <w:r>
-              <w:rPr>
-                <w:rFonts w:asciiTheme="minorHAnsi" w:eastAsia="Times New Roman" w:hAnsiTheme="minorHAnsi" w:cs="Arial"/>
-                <w:color w:val="000000"/>
-                <w:sz w:val="22"/>
-                <w:szCs w:val="22"/>
-              </w:rPr>
-              <w:t>ry</w:t>
-            </w:r>
-            <w:proofErr w:type="spellEnd"/>
-            <w:r>
-              <w:rPr>
-                <w:rFonts w:asciiTheme="minorHAnsi" w:eastAsia="Times New Roman" w:hAnsiTheme="minorHAnsi" w:cs="Arial"/>
-                <w:color w:val="000000"/>
-                <w:sz w:val="22"/>
-                <w:szCs w:val="22"/>
-              </w:rPr>
-              <w:t>)</w:t>
+            <w:r>
+              <w:rPr>
+                <w:rFonts w:asciiTheme="minorHAnsi" w:eastAsia="Times New Roman" w:hAnsiTheme="minorHAnsi" w:cs="Arial"/>
+                <w:color w:val="000000"/>
+                <w:sz w:val="22"/>
+                <w:szCs w:val="22"/>
+              </w:rPr>
+              <w:t>rx, rx+1 &lt;- c(rx)/ c(ry)</w:t>
             </w:r>
           </w:p>
         </w:tc>
@@ -9309,25 +8646,14 @@
                 <w:szCs w:val="22"/>
               </w:rPr>
             </w:pPr>
-            <w:proofErr w:type="spellStart"/>
-            <w:r>
-              <w:rPr>
-                <w:rFonts w:asciiTheme="minorHAnsi" w:eastAsia="Times New Roman" w:hAnsiTheme="minorHAnsi" w:cs="Arial"/>
-                <w:color w:val="000000"/>
-                <w:sz w:val="22"/>
-                <w:szCs w:val="22"/>
-              </w:rPr>
-              <w:t>rx</w:t>
-            </w:r>
-            <w:proofErr w:type="spellEnd"/>
-            <w:r>
-              <w:rPr>
-                <w:rFonts w:asciiTheme="minorHAnsi" w:eastAsia="Times New Roman" w:hAnsiTheme="minorHAnsi" w:cs="Arial"/>
-                <w:color w:val="000000"/>
-                <w:sz w:val="22"/>
-                <w:szCs w:val="22"/>
-              </w:rPr>
-              <w:t xml:space="preserve"> must be 0 or 2</w:t>
+            <w:r>
+              <w:rPr>
+                <w:rFonts w:asciiTheme="minorHAnsi" w:eastAsia="Times New Roman" w:hAnsiTheme="minorHAnsi" w:cs="Arial"/>
+                <w:color w:val="000000"/>
+                <w:sz w:val="22"/>
+                <w:szCs w:val="22"/>
+              </w:rPr>
+              <w:t>rx must be 0 or 2</w:t>
             </w:r>
           </w:p>
         </w:tc>
@@ -9393,25 +8719,14 @@
                 <w:szCs w:val="22"/>
               </w:rPr>
             </w:pPr>
-            <w:proofErr w:type="spellStart"/>
-            <w:r>
-              <w:rPr>
-                <w:rFonts w:asciiTheme="minorHAnsi" w:eastAsia="Times New Roman" w:hAnsiTheme="minorHAnsi" w:cs="Arial"/>
-                <w:color w:val="000000"/>
-                <w:sz w:val="22"/>
-                <w:szCs w:val="22"/>
-              </w:rPr>
-              <w:t>rx</w:t>
-            </w:r>
-            <w:proofErr w:type="spellEnd"/>
-            <w:r>
-              <w:rPr>
-                <w:rFonts w:asciiTheme="minorHAnsi" w:eastAsia="Times New Roman" w:hAnsiTheme="minorHAnsi" w:cs="Arial"/>
-                <w:color w:val="000000"/>
-                <w:sz w:val="22"/>
-                <w:szCs w:val="22"/>
-              </w:rPr>
-              <w:t xml:space="preserve"> contains the quotient; rx+1 contains the remainder</w:t>
+            <w:r>
+              <w:rPr>
+                <w:rFonts w:asciiTheme="minorHAnsi" w:eastAsia="Times New Roman" w:hAnsiTheme="minorHAnsi" w:cs="Arial"/>
+                <w:color w:val="000000"/>
+                <w:sz w:val="22"/>
+                <w:szCs w:val="22"/>
+              </w:rPr>
+              <w:t>rx contains the quotient; rx+1 contains the remainder</w:t>
             </w:r>
           </w:p>
         </w:tc>
@@ -9476,25 +8791,14 @@
                 <w:szCs w:val="22"/>
               </w:rPr>
             </w:pPr>
-            <w:proofErr w:type="spellStart"/>
-            <w:r>
-              <w:rPr>
-                <w:rFonts w:asciiTheme="minorHAnsi" w:eastAsia="Times New Roman" w:hAnsiTheme="minorHAnsi" w:cs="Arial"/>
-                <w:color w:val="000000"/>
-                <w:sz w:val="22"/>
-                <w:szCs w:val="22"/>
-              </w:rPr>
-              <w:t>ry</w:t>
-            </w:r>
-            <w:proofErr w:type="spellEnd"/>
-            <w:r>
-              <w:rPr>
-                <w:rFonts w:asciiTheme="minorHAnsi" w:eastAsia="Times New Roman" w:hAnsiTheme="minorHAnsi" w:cs="Arial"/>
-                <w:color w:val="000000"/>
-                <w:sz w:val="22"/>
-                <w:szCs w:val="22"/>
-              </w:rPr>
-              <w:t xml:space="preserve"> must be 0 or 2</w:t>
+            <w:r>
+              <w:rPr>
+                <w:rFonts w:asciiTheme="minorHAnsi" w:eastAsia="Times New Roman" w:hAnsiTheme="minorHAnsi" w:cs="Arial"/>
+                <w:color w:val="000000"/>
+                <w:sz w:val="22"/>
+                <w:szCs w:val="22"/>
+              </w:rPr>
+              <w:t>ry must be 0 or 2</w:t>
             </w:r>
           </w:p>
         </w:tc>
@@ -9567,27 +8871,7 @@
                 <w:sz w:val="22"/>
                 <w:szCs w:val="22"/>
               </w:rPr>
-              <w:t>If c(</w:t>
-            </w:r>
-            <w:proofErr w:type="spellStart"/>
-            <w:r>
-              <w:rPr>
-                <w:rFonts w:asciiTheme="minorHAnsi" w:eastAsia="Times New Roman" w:hAnsiTheme="minorHAnsi" w:cs="Arial"/>
-                <w:color w:val="000000"/>
-                <w:sz w:val="22"/>
-                <w:szCs w:val="22"/>
-              </w:rPr>
-              <w:t>ry</w:t>
-            </w:r>
-            <w:proofErr w:type="spellEnd"/>
-            <w:r>
-              <w:rPr>
-                <w:rFonts w:asciiTheme="minorHAnsi" w:eastAsia="Times New Roman" w:hAnsiTheme="minorHAnsi" w:cs="Arial"/>
-                <w:color w:val="000000"/>
-                <w:sz w:val="22"/>
-                <w:szCs w:val="22"/>
-              </w:rPr>
-              <w:t>) = 0, set cc(3) to 1 (set DIVZERO flag)</w:t>
+              <w:t>If c(ry) = 0, set cc(3) to 1 (set DIVZERO flag)</w:t>
             </w:r>
           </w:p>
         </w:tc>
@@ -9642,39 +8926,8 @@
                 <w:sz w:val="22"/>
                 <w:szCs w:val="22"/>
               </w:rPr>
-              <w:t xml:space="preserve">TRR </w:t>
-            </w:r>
-            <w:proofErr w:type="spellStart"/>
-            <w:r>
-              <w:rPr>
-                <w:rFonts w:asciiTheme="minorHAnsi" w:eastAsia="Times New Roman" w:hAnsiTheme="minorHAnsi" w:cs="Arial"/>
-                <w:color w:val="000000"/>
-                <w:sz w:val="22"/>
-                <w:szCs w:val="22"/>
-              </w:rPr>
-              <w:t>rx</w:t>
-            </w:r>
-            <w:proofErr w:type="spellEnd"/>
-            <w:r>
-              <w:rPr>
-                <w:rFonts w:asciiTheme="minorHAnsi" w:eastAsia="Times New Roman" w:hAnsiTheme="minorHAnsi" w:cs="Arial"/>
-                <w:color w:val="000000"/>
-                <w:sz w:val="22"/>
-                <w:szCs w:val="22"/>
-              </w:rPr>
-              <w:t xml:space="preserve">, </w:t>
-            </w:r>
-            <w:proofErr w:type="spellStart"/>
-            <w:r>
-              <w:rPr>
-                <w:rFonts w:asciiTheme="minorHAnsi" w:eastAsia="Times New Roman" w:hAnsiTheme="minorHAnsi" w:cs="Arial"/>
-                <w:color w:val="000000"/>
-                <w:sz w:val="22"/>
-                <w:szCs w:val="22"/>
-              </w:rPr>
-              <w:t>ry</w:t>
-            </w:r>
-            <w:proofErr w:type="spellEnd"/>
+              <w:t>TRR rx, ry</w:t>
+            </w:r>
           </w:p>
         </w:tc>
         <w:tc>
@@ -9772,47 +9025,7 @@
                 <w:sz w:val="22"/>
                 <w:szCs w:val="22"/>
               </w:rPr>
-              <w:t>If c(</w:t>
-            </w:r>
-            <w:proofErr w:type="spellStart"/>
-            <w:r>
-              <w:rPr>
-                <w:rFonts w:asciiTheme="minorHAnsi" w:eastAsia="Times New Roman" w:hAnsiTheme="minorHAnsi" w:cs="Arial"/>
-                <w:color w:val="000000"/>
-                <w:sz w:val="22"/>
-                <w:szCs w:val="22"/>
-              </w:rPr>
-              <w:t>rx</w:t>
-            </w:r>
-            <w:proofErr w:type="spellEnd"/>
-            <w:r>
-              <w:rPr>
-                <w:rFonts w:asciiTheme="minorHAnsi" w:eastAsia="Times New Roman" w:hAnsiTheme="minorHAnsi" w:cs="Arial"/>
-                <w:color w:val="000000"/>
-                <w:sz w:val="22"/>
-                <w:szCs w:val="22"/>
-              </w:rPr>
-              <w:t>) = c(</w:t>
-            </w:r>
-            <w:proofErr w:type="spellStart"/>
-            <w:r>
-              <w:rPr>
-                <w:rFonts w:asciiTheme="minorHAnsi" w:eastAsia="Times New Roman" w:hAnsiTheme="minorHAnsi" w:cs="Arial"/>
-                <w:color w:val="000000"/>
-                <w:sz w:val="22"/>
-                <w:szCs w:val="22"/>
-              </w:rPr>
-              <w:t>ry</w:t>
-            </w:r>
-            <w:proofErr w:type="spellEnd"/>
-            <w:r>
-              <w:rPr>
-                <w:rFonts w:asciiTheme="minorHAnsi" w:eastAsia="Times New Roman" w:hAnsiTheme="minorHAnsi" w:cs="Arial"/>
-                <w:color w:val="000000"/>
-                <w:sz w:val="22"/>
-                <w:szCs w:val="22"/>
-              </w:rPr>
-              <w:t xml:space="preserve">), set cc(4) </w:t>
+              <w:t xml:space="preserve">If c(rx) = c(ry), set cc(4) </w:t>
             </w:r>
             <w:r>
               <w:rPr>
@@ -9903,39 +9116,8 @@
                 <w:sz w:val="22"/>
                 <w:szCs w:val="22"/>
               </w:rPr>
-              <w:t xml:space="preserve">AND </w:t>
-            </w:r>
-            <w:proofErr w:type="spellStart"/>
-            <w:r>
-              <w:rPr>
-                <w:rFonts w:asciiTheme="minorHAnsi" w:eastAsia="Times New Roman" w:hAnsiTheme="minorHAnsi" w:cs="Arial"/>
-                <w:color w:val="000000"/>
-                <w:sz w:val="22"/>
-                <w:szCs w:val="22"/>
-              </w:rPr>
-              <w:t>rx</w:t>
-            </w:r>
-            <w:proofErr w:type="spellEnd"/>
-            <w:r>
-              <w:rPr>
-                <w:rFonts w:asciiTheme="minorHAnsi" w:eastAsia="Times New Roman" w:hAnsiTheme="minorHAnsi" w:cs="Arial"/>
-                <w:color w:val="000000"/>
-                <w:sz w:val="22"/>
-                <w:szCs w:val="22"/>
-              </w:rPr>
-              <w:t xml:space="preserve">, </w:t>
-            </w:r>
-            <w:proofErr w:type="spellStart"/>
-            <w:r>
-              <w:rPr>
-                <w:rFonts w:asciiTheme="minorHAnsi" w:eastAsia="Times New Roman" w:hAnsiTheme="minorHAnsi" w:cs="Arial"/>
-                <w:color w:val="000000"/>
-                <w:sz w:val="22"/>
-                <w:szCs w:val="22"/>
-              </w:rPr>
-              <w:t>ry</w:t>
-            </w:r>
-            <w:proofErr w:type="spellEnd"/>
+              <w:t>AND rx, ry</w:t>
+            </w:r>
           </w:p>
         </w:tc>
         <w:tc>
@@ -10033,27 +9215,7 @@
                 <w:sz w:val="22"/>
                 <w:szCs w:val="22"/>
               </w:rPr>
-              <w:t>c(</w:t>
-            </w:r>
-            <w:proofErr w:type="spellStart"/>
-            <w:r>
-              <w:rPr>
-                <w:rFonts w:asciiTheme="minorHAnsi" w:eastAsia="Times New Roman" w:hAnsiTheme="minorHAnsi" w:cs="Arial"/>
-                <w:color w:val="000000"/>
-                <w:sz w:val="22"/>
-                <w:szCs w:val="22"/>
-              </w:rPr>
-              <w:t>rx</w:t>
-            </w:r>
-            <w:proofErr w:type="spellEnd"/>
-            <w:r>
-              <w:rPr>
-                <w:rFonts w:asciiTheme="minorHAnsi" w:eastAsia="Times New Roman" w:hAnsiTheme="minorHAnsi" w:cs="Arial"/>
-                <w:color w:val="000000"/>
-                <w:sz w:val="22"/>
-                <w:szCs w:val="22"/>
-              </w:rPr>
-              <w:t xml:space="preserve">) </w:t>
+              <w:t xml:space="preserve">c(rx) </w:t>
             </w:r>
             <w:r>
               <w:rPr>
@@ -10071,47 +9233,7 @@
                 <w:sz w:val="22"/>
                 <w:szCs w:val="22"/>
               </w:rPr>
-              <w:t> c(</w:t>
-            </w:r>
-            <w:proofErr w:type="spellStart"/>
-            <w:r>
-              <w:rPr>
-                <w:rFonts w:asciiTheme="minorHAnsi" w:eastAsia="Times New Roman" w:hAnsiTheme="minorHAnsi" w:cs="Arial"/>
-                <w:color w:val="000000"/>
-                <w:sz w:val="22"/>
-                <w:szCs w:val="22"/>
-              </w:rPr>
-              <w:t>rx</w:t>
-            </w:r>
-            <w:proofErr w:type="spellEnd"/>
-            <w:r>
-              <w:rPr>
-                <w:rFonts w:asciiTheme="minorHAnsi" w:eastAsia="Times New Roman" w:hAnsiTheme="minorHAnsi" w:cs="Arial"/>
-                <w:color w:val="000000"/>
-                <w:sz w:val="22"/>
-                <w:szCs w:val="22"/>
-              </w:rPr>
-              <w:t>) AND c(</w:t>
-            </w:r>
-            <w:proofErr w:type="spellStart"/>
-            <w:r>
-              <w:rPr>
-                <w:rFonts w:asciiTheme="minorHAnsi" w:eastAsia="Times New Roman" w:hAnsiTheme="minorHAnsi" w:cs="Arial"/>
-                <w:color w:val="000000"/>
-                <w:sz w:val="22"/>
-                <w:szCs w:val="22"/>
-              </w:rPr>
-              <w:t>ry</w:t>
-            </w:r>
-            <w:proofErr w:type="spellEnd"/>
-            <w:r>
-              <w:rPr>
-                <w:rFonts w:asciiTheme="minorHAnsi" w:eastAsia="Times New Roman" w:hAnsiTheme="minorHAnsi" w:cs="Arial"/>
-                <w:color w:val="000000"/>
-                <w:sz w:val="22"/>
-                <w:szCs w:val="22"/>
-              </w:rPr>
-              <w:t>)</w:t>
+              <w:t> c(rx) AND c(ry)</w:t>
             </w:r>
           </w:p>
         </w:tc>
@@ -10166,39 +9288,8 @@
                 <w:sz w:val="22"/>
                 <w:szCs w:val="22"/>
               </w:rPr>
-              <w:t xml:space="preserve">ORR </w:t>
-            </w:r>
-            <w:proofErr w:type="spellStart"/>
-            <w:r>
-              <w:rPr>
-                <w:rFonts w:asciiTheme="minorHAnsi" w:eastAsia="Times New Roman" w:hAnsiTheme="minorHAnsi" w:cs="Arial"/>
-                <w:color w:val="000000"/>
-                <w:sz w:val="22"/>
-                <w:szCs w:val="22"/>
-              </w:rPr>
-              <w:t>rx</w:t>
-            </w:r>
-            <w:proofErr w:type="spellEnd"/>
-            <w:r>
-              <w:rPr>
-                <w:rFonts w:asciiTheme="minorHAnsi" w:eastAsia="Times New Roman" w:hAnsiTheme="minorHAnsi" w:cs="Arial"/>
-                <w:color w:val="000000"/>
-                <w:sz w:val="22"/>
-                <w:szCs w:val="22"/>
-              </w:rPr>
-              <w:t xml:space="preserve">, </w:t>
-            </w:r>
-            <w:proofErr w:type="spellStart"/>
-            <w:r>
-              <w:rPr>
-                <w:rFonts w:asciiTheme="minorHAnsi" w:eastAsia="Times New Roman" w:hAnsiTheme="minorHAnsi" w:cs="Arial"/>
-                <w:color w:val="000000"/>
-                <w:sz w:val="22"/>
-                <w:szCs w:val="22"/>
-              </w:rPr>
-              <w:t>ry</w:t>
-            </w:r>
-            <w:proofErr w:type="spellEnd"/>
+              <w:t>ORR rx, ry</w:t>
+            </w:r>
           </w:p>
         </w:tc>
         <w:tc>
@@ -10296,27 +9387,7 @@
                 <w:sz w:val="22"/>
                 <w:szCs w:val="22"/>
               </w:rPr>
-              <w:t>c(</w:t>
-            </w:r>
-            <w:proofErr w:type="spellStart"/>
-            <w:r>
-              <w:rPr>
-                <w:rFonts w:asciiTheme="minorHAnsi" w:eastAsia="Times New Roman" w:hAnsiTheme="minorHAnsi" w:cs="Arial"/>
-                <w:color w:val="000000"/>
-                <w:sz w:val="22"/>
-                <w:szCs w:val="22"/>
-              </w:rPr>
-              <w:t>rx</w:t>
-            </w:r>
-            <w:proofErr w:type="spellEnd"/>
-            <w:r>
-              <w:rPr>
-                <w:rFonts w:asciiTheme="minorHAnsi" w:eastAsia="Times New Roman" w:hAnsiTheme="minorHAnsi" w:cs="Arial"/>
-                <w:color w:val="000000"/>
-                <w:sz w:val="22"/>
-                <w:szCs w:val="22"/>
-              </w:rPr>
-              <w:t xml:space="preserve">) </w:t>
+              <w:t xml:space="preserve">c(rx) </w:t>
             </w:r>
             <w:r>
               <w:rPr>
@@ -10334,47 +9405,7 @@
                 <w:sz w:val="22"/>
                 <w:szCs w:val="22"/>
               </w:rPr>
-              <w:t> c(</w:t>
-            </w:r>
-            <w:proofErr w:type="spellStart"/>
-            <w:r>
-              <w:rPr>
-                <w:rFonts w:asciiTheme="minorHAnsi" w:eastAsia="Times New Roman" w:hAnsiTheme="minorHAnsi" w:cs="Arial"/>
-                <w:color w:val="000000"/>
-                <w:sz w:val="22"/>
-                <w:szCs w:val="22"/>
-              </w:rPr>
-              <w:t>rx</w:t>
-            </w:r>
-            <w:proofErr w:type="spellEnd"/>
-            <w:r>
-              <w:rPr>
-                <w:rFonts w:asciiTheme="minorHAnsi" w:eastAsia="Times New Roman" w:hAnsiTheme="minorHAnsi" w:cs="Arial"/>
-                <w:color w:val="000000"/>
-                <w:sz w:val="22"/>
-                <w:szCs w:val="22"/>
-              </w:rPr>
-              <w:t>) OR c(</w:t>
-            </w:r>
-            <w:proofErr w:type="spellStart"/>
-            <w:r>
-              <w:rPr>
-                <w:rFonts w:asciiTheme="minorHAnsi" w:eastAsia="Times New Roman" w:hAnsiTheme="minorHAnsi" w:cs="Arial"/>
-                <w:color w:val="000000"/>
-                <w:sz w:val="22"/>
-                <w:szCs w:val="22"/>
-              </w:rPr>
-              <w:t>ry</w:t>
-            </w:r>
-            <w:proofErr w:type="spellEnd"/>
-            <w:r>
-              <w:rPr>
-                <w:rFonts w:asciiTheme="minorHAnsi" w:eastAsia="Times New Roman" w:hAnsiTheme="minorHAnsi" w:cs="Arial"/>
-                <w:color w:val="000000"/>
-                <w:sz w:val="22"/>
-                <w:szCs w:val="22"/>
-              </w:rPr>
-              <w:t>)</w:t>
+              <w:t> c(rx) OR c(ry)</w:t>
             </w:r>
           </w:p>
         </w:tc>
@@ -10429,19 +9460,8 @@
                 <w:sz w:val="22"/>
                 <w:szCs w:val="22"/>
               </w:rPr>
-              <w:t xml:space="preserve">NOT </w:t>
-            </w:r>
-            <w:proofErr w:type="spellStart"/>
-            <w:r>
-              <w:rPr>
-                <w:rFonts w:asciiTheme="minorHAnsi" w:eastAsia="Times New Roman" w:hAnsiTheme="minorHAnsi" w:cs="Arial"/>
-                <w:color w:val="000000"/>
-                <w:sz w:val="22"/>
-                <w:szCs w:val="22"/>
-              </w:rPr>
-              <w:t>rx</w:t>
-            </w:r>
-            <w:proofErr w:type="spellEnd"/>
+              <w:t>NOT rx</w:t>
+            </w:r>
           </w:p>
         </w:tc>
         <w:tc>
@@ -10539,27 +9559,7 @@
                 <w:sz w:val="22"/>
                 <w:szCs w:val="22"/>
               </w:rPr>
-              <w:t>C(</w:t>
-            </w:r>
-            <w:proofErr w:type="spellStart"/>
-            <w:r>
-              <w:rPr>
-                <w:rFonts w:asciiTheme="minorHAnsi" w:eastAsia="Times New Roman" w:hAnsiTheme="minorHAnsi" w:cs="Arial"/>
-                <w:color w:val="000000"/>
-                <w:sz w:val="22"/>
-                <w:szCs w:val="22"/>
-              </w:rPr>
-              <w:t>rx</w:t>
-            </w:r>
-            <w:proofErr w:type="spellEnd"/>
-            <w:r>
-              <w:rPr>
-                <w:rFonts w:asciiTheme="minorHAnsi" w:eastAsia="Times New Roman" w:hAnsiTheme="minorHAnsi" w:cs="Arial"/>
-                <w:color w:val="000000"/>
-                <w:sz w:val="22"/>
-                <w:szCs w:val="22"/>
-              </w:rPr>
-              <w:t xml:space="preserve">) </w:t>
+              <w:t xml:space="preserve">C(rx) </w:t>
             </w:r>
             <w:r>
               <w:rPr>
@@ -10577,27 +9577,7 @@
                 <w:sz w:val="22"/>
                 <w:szCs w:val="22"/>
               </w:rPr>
-              <w:t> NOT c(</w:t>
-            </w:r>
-            <w:proofErr w:type="spellStart"/>
-            <w:r>
-              <w:rPr>
-                <w:rFonts w:asciiTheme="minorHAnsi" w:eastAsia="Times New Roman" w:hAnsiTheme="minorHAnsi" w:cs="Arial"/>
-                <w:color w:val="000000"/>
-                <w:sz w:val="22"/>
-                <w:szCs w:val="22"/>
-              </w:rPr>
-              <w:t>rx</w:t>
-            </w:r>
-            <w:proofErr w:type="spellEnd"/>
-            <w:r>
-              <w:rPr>
-                <w:rFonts w:asciiTheme="minorHAnsi" w:eastAsia="Times New Roman" w:hAnsiTheme="minorHAnsi" w:cs="Arial"/>
-                <w:color w:val="000000"/>
-                <w:sz w:val="22"/>
-                <w:szCs w:val="22"/>
-              </w:rPr>
-              <w:t>)</w:t>
+              <w:t> NOT c(rx)</w:t>
             </w:r>
           </w:p>
         </w:tc>
@@ -11396,19 +10376,8 @@
                 <w:sz w:val="22"/>
                 <w:szCs w:val="22"/>
               </w:rPr>
-              <w:t xml:space="preserve">IN r, </w:t>
-            </w:r>
-            <w:proofErr w:type="spellStart"/>
-            <w:r>
-              <w:rPr>
-                <w:rFonts w:asciiTheme="minorHAnsi" w:eastAsia="Times New Roman" w:hAnsiTheme="minorHAnsi" w:cs="Arial"/>
-                <w:color w:val="000000"/>
-                <w:sz w:val="22"/>
-                <w:szCs w:val="22"/>
-              </w:rPr>
-              <w:t>devid</w:t>
-            </w:r>
-            <w:proofErr w:type="spellEnd"/>
+              <w:t>IN r, devid</w:t>
+            </w:r>
           </w:p>
         </w:tc>
         <w:tc>
@@ -11488,19 +10457,8 @@
                 <w:sz w:val="22"/>
                 <w:szCs w:val="22"/>
               </w:rPr>
-              <w:t xml:space="preserve">OUT r, </w:t>
-            </w:r>
-            <w:proofErr w:type="spellStart"/>
-            <w:r>
-              <w:rPr>
-                <w:rFonts w:asciiTheme="minorHAnsi" w:eastAsia="Times New Roman" w:hAnsiTheme="minorHAnsi" w:cs="Arial"/>
-                <w:color w:val="000000"/>
-                <w:sz w:val="22"/>
-                <w:szCs w:val="22"/>
-              </w:rPr>
-              <w:t>devid</w:t>
-            </w:r>
-            <w:proofErr w:type="spellEnd"/>
+              <w:t>OUT r, devid</w:t>
+            </w:r>
           </w:p>
         </w:tc>
         <w:tc>
@@ -11580,19 +10538,8 @@
                 <w:sz w:val="22"/>
                 <w:szCs w:val="22"/>
               </w:rPr>
-              <w:t xml:space="preserve">CHK r, </w:t>
-            </w:r>
-            <w:proofErr w:type="spellStart"/>
-            <w:r>
-              <w:rPr>
-                <w:rFonts w:asciiTheme="minorHAnsi" w:eastAsia="Times New Roman" w:hAnsiTheme="minorHAnsi" w:cs="Arial"/>
-                <w:color w:val="000000"/>
-                <w:sz w:val="22"/>
-                <w:szCs w:val="22"/>
-              </w:rPr>
-              <w:t>devid</w:t>
-            </w:r>
-            <w:proofErr w:type="spellEnd"/>
+              <w:t>CHK r, devid</w:t>
+            </w:r>
           </w:p>
         </w:tc>
         <w:tc>
@@ -11745,27 +10692,7 @@
                 <w:sz w:val="22"/>
                 <w:szCs w:val="22"/>
               </w:rPr>
-              <w:t xml:space="preserve">FADD </w:t>
-            </w:r>
-            <w:proofErr w:type="spellStart"/>
-            <w:r>
-              <w:rPr>
-                <w:rFonts w:asciiTheme="minorHAnsi" w:eastAsia="Times New Roman" w:hAnsiTheme="minorHAnsi" w:cs="Arial"/>
-                <w:color w:val="000000"/>
-                <w:sz w:val="22"/>
-                <w:szCs w:val="22"/>
-              </w:rPr>
-              <w:t>fr</w:t>
-            </w:r>
-            <w:proofErr w:type="spellEnd"/>
-            <w:r>
-              <w:rPr>
-                <w:rFonts w:asciiTheme="minorHAnsi" w:eastAsia="Times New Roman" w:hAnsiTheme="minorHAnsi" w:cs="Arial"/>
-                <w:color w:val="000000"/>
-                <w:sz w:val="22"/>
-                <w:szCs w:val="22"/>
-              </w:rPr>
-              <w:t>, x, address[,I]</w:t>
+              <w:t>FADD fr, x, address[,I]</w:t>
             </w:r>
           </w:p>
         </w:tc>
@@ -11864,27 +10791,7 @@
                 <w:sz w:val="22"/>
                 <w:szCs w:val="22"/>
               </w:rPr>
-              <w:t>c(</w:t>
-            </w:r>
-            <w:proofErr w:type="spellStart"/>
-            <w:r>
-              <w:rPr>
-                <w:rFonts w:asciiTheme="minorHAnsi" w:eastAsia="Times New Roman" w:hAnsiTheme="minorHAnsi" w:cs="Arial"/>
-                <w:color w:val="000000"/>
-                <w:sz w:val="22"/>
-                <w:szCs w:val="22"/>
-              </w:rPr>
-              <w:t>fr</w:t>
-            </w:r>
-            <w:proofErr w:type="spellEnd"/>
-            <w:r>
-              <w:rPr>
-                <w:rFonts w:asciiTheme="minorHAnsi" w:eastAsia="Times New Roman" w:hAnsiTheme="minorHAnsi" w:cs="Arial"/>
-                <w:color w:val="000000"/>
-                <w:sz w:val="22"/>
-                <w:szCs w:val="22"/>
-              </w:rPr>
-              <w:t xml:space="preserve">) </w:t>
+              <w:t xml:space="preserve">c(fr) </w:t>
             </w:r>
             <w:r>
               <w:rPr>
@@ -11902,27 +10809,7 @@
                 <w:sz w:val="22"/>
                 <w:szCs w:val="22"/>
               </w:rPr>
-              <w:t> c(</w:t>
-            </w:r>
-            <w:proofErr w:type="spellStart"/>
-            <w:r>
-              <w:rPr>
-                <w:rFonts w:asciiTheme="minorHAnsi" w:eastAsia="Times New Roman" w:hAnsiTheme="minorHAnsi" w:cs="Arial"/>
-                <w:color w:val="000000"/>
-                <w:sz w:val="22"/>
-                <w:szCs w:val="22"/>
-              </w:rPr>
-              <w:t>fr</w:t>
-            </w:r>
-            <w:proofErr w:type="spellEnd"/>
-            <w:r>
-              <w:rPr>
-                <w:rFonts w:asciiTheme="minorHAnsi" w:eastAsia="Times New Roman" w:hAnsiTheme="minorHAnsi" w:cs="Arial"/>
-                <w:color w:val="000000"/>
-                <w:sz w:val="22"/>
-                <w:szCs w:val="22"/>
-              </w:rPr>
-              <w:t>) + c(EA)</w:t>
+              <w:t> c(fr) + c(EA)</w:t>
             </w:r>
           </w:p>
         </w:tc>
@@ -11994,27 +10881,7 @@
                 <w:sz w:val="22"/>
                 <w:szCs w:val="22"/>
               </w:rPr>
-              <w:t>c(</w:t>
-            </w:r>
-            <w:proofErr w:type="spellStart"/>
-            <w:r>
-              <w:rPr>
-                <w:rFonts w:asciiTheme="minorHAnsi" w:eastAsia="Times New Roman" w:hAnsiTheme="minorHAnsi" w:cs="Arial"/>
-                <w:color w:val="000000"/>
-                <w:sz w:val="22"/>
-                <w:szCs w:val="22"/>
-              </w:rPr>
-              <w:t>fr</w:t>
-            </w:r>
-            <w:proofErr w:type="spellEnd"/>
-            <w:r>
-              <w:rPr>
-                <w:rFonts w:asciiTheme="minorHAnsi" w:eastAsia="Times New Roman" w:hAnsiTheme="minorHAnsi" w:cs="Arial"/>
-                <w:color w:val="000000"/>
-                <w:sz w:val="22"/>
-                <w:szCs w:val="22"/>
-              </w:rPr>
-              <w:t xml:space="preserve">) </w:t>
+              <w:t xml:space="preserve">c(fr) </w:t>
             </w:r>
             <w:r>
               <w:rPr>
@@ -12032,27 +10899,7 @@
                 <w:sz w:val="22"/>
                 <w:szCs w:val="22"/>
               </w:rPr>
-              <w:t> c(</w:t>
-            </w:r>
-            <w:proofErr w:type="spellStart"/>
-            <w:r>
-              <w:rPr>
-                <w:rFonts w:asciiTheme="minorHAnsi" w:eastAsia="Times New Roman" w:hAnsiTheme="minorHAnsi" w:cs="Arial"/>
-                <w:color w:val="000000"/>
-                <w:sz w:val="22"/>
-                <w:szCs w:val="22"/>
-              </w:rPr>
-              <w:t>fr</w:t>
-            </w:r>
-            <w:proofErr w:type="spellEnd"/>
-            <w:r>
-              <w:rPr>
-                <w:rFonts w:asciiTheme="minorHAnsi" w:eastAsia="Times New Roman" w:hAnsiTheme="minorHAnsi" w:cs="Arial"/>
-                <w:color w:val="000000"/>
-                <w:sz w:val="22"/>
-                <w:szCs w:val="22"/>
-              </w:rPr>
-              <w:t>) + c(c(EA)), if I bit set</w:t>
+              <w:t> c(fr) + c(c(EA)), if I bit set</w:t>
             </w:r>
           </w:p>
         </w:tc>
@@ -12118,27 +10965,14 @@
                 <w:szCs w:val="22"/>
               </w:rPr>
             </w:pPr>
-            <w:proofErr w:type="spellStart"/>
-            <w:proofErr w:type="gramStart"/>
-            <w:r>
-              <w:rPr>
-                <w:rFonts w:asciiTheme="minorHAnsi" w:eastAsia="Times New Roman" w:hAnsiTheme="minorHAnsi" w:cs="Arial"/>
-                <w:color w:val="000000"/>
-                <w:sz w:val="22"/>
-                <w:szCs w:val="22"/>
-              </w:rPr>
-              <w:t>fr</w:t>
-            </w:r>
-            <w:proofErr w:type="spellEnd"/>
-            <w:proofErr w:type="gramEnd"/>
-            <w:r>
-              <w:rPr>
-                <w:rFonts w:asciiTheme="minorHAnsi" w:eastAsia="Times New Roman" w:hAnsiTheme="minorHAnsi" w:cs="Arial"/>
-                <w:color w:val="000000"/>
-                <w:sz w:val="22"/>
-                <w:szCs w:val="22"/>
-              </w:rPr>
-              <w:t xml:space="preserve"> must be 0 or 1.</w:t>
+            <w:r>
+              <w:rPr>
+                <w:rFonts w:asciiTheme="minorHAnsi" w:eastAsia="Times New Roman" w:hAnsiTheme="minorHAnsi" w:cs="Arial"/>
+                <w:color w:val="000000"/>
+                <w:sz w:val="22"/>
+                <w:szCs w:val="22"/>
+              </w:rPr>
+              <w:t>fr must be 0 or 1.</w:t>
             </w:r>
           </w:p>
         </w:tc>
@@ -12266,27 +11100,7 @@
                 <w:sz w:val="22"/>
                 <w:szCs w:val="22"/>
               </w:rPr>
-              <w:t xml:space="preserve">FSUB </w:t>
-            </w:r>
-            <w:proofErr w:type="spellStart"/>
-            <w:r>
-              <w:rPr>
-                <w:rFonts w:asciiTheme="minorHAnsi" w:eastAsia="Times New Roman" w:hAnsiTheme="minorHAnsi" w:cs="Arial"/>
-                <w:color w:val="000000"/>
-                <w:sz w:val="22"/>
-                <w:szCs w:val="22"/>
-              </w:rPr>
-              <w:t>fr</w:t>
-            </w:r>
-            <w:proofErr w:type="spellEnd"/>
-            <w:r>
-              <w:rPr>
-                <w:rFonts w:asciiTheme="minorHAnsi" w:eastAsia="Times New Roman" w:hAnsiTheme="minorHAnsi" w:cs="Arial"/>
-                <w:color w:val="000000"/>
-                <w:sz w:val="22"/>
-                <w:szCs w:val="22"/>
-              </w:rPr>
-              <w:t>, x, address[,I]</w:t>
+              <w:t>FSUB fr, x, address[,I]</w:t>
             </w:r>
           </w:p>
         </w:tc>
@@ -12384,27 +11198,7 @@
                 <w:sz w:val="22"/>
                 <w:szCs w:val="22"/>
               </w:rPr>
-              <w:t>c(</w:t>
-            </w:r>
-            <w:proofErr w:type="spellStart"/>
-            <w:r>
-              <w:rPr>
-                <w:rFonts w:asciiTheme="minorHAnsi" w:eastAsia="Times New Roman" w:hAnsiTheme="minorHAnsi" w:cs="Arial"/>
-                <w:color w:val="000000"/>
-                <w:sz w:val="22"/>
-                <w:szCs w:val="22"/>
-              </w:rPr>
-              <w:t>fr</w:t>
-            </w:r>
-            <w:proofErr w:type="spellEnd"/>
-            <w:r>
-              <w:rPr>
-                <w:rFonts w:asciiTheme="minorHAnsi" w:eastAsia="Times New Roman" w:hAnsiTheme="minorHAnsi" w:cs="Arial"/>
-                <w:color w:val="000000"/>
-                <w:sz w:val="22"/>
-                <w:szCs w:val="22"/>
-              </w:rPr>
-              <w:t xml:space="preserve">) </w:t>
+              <w:t xml:space="preserve">c(fr) </w:t>
             </w:r>
             <w:r>
               <w:rPr>
@@ -12422,27 +11216,7 @@
                 <w:sz w:val="22"/>
                 <w:szCs w:val="22"/>
               </w:rPr>
-              <w:t> c(</w:t>
-            </w:r>
-            <w:proofErr w:type="spellStart"/>
-            <w:r>
-              <w:rPr>
-                <w:rFonts w:asciiTheme="minorHAnsi" w:eastAsia="Times New Roman" w:hAnsiTheme="minorHAnsi" w:cs="Arial"/>
-                <w:color w:val="000000"/>
-                <w:sz w:val="22"/>
-                <w:szCs w:val="22"/>
-              </w:rPr>
-              <w:t>fr</w:t>
-            </w:r>
-            <w:proofErr w:type="spellEnd"/>
-            <w:r>
-              <w:rPr>
-                <w:rFonts w:asciiTheme="minorHAnsi" w:eastAsia="Times New Roman" w:hAnsiTheme="minorHAnsi" w:cs="Arial"/>
-                <w:color w:val="000000"/>
-                <w:sz w:val="22"/>
-                <w:szCs w:val="22"/>
-              </w:rPr>
-              <w:t>) - c(EA)</w:t>
+              <w:t> c(fr) - c(EA)</w:t>
             </w:r>
           </w:p>
         </w:tc>
@@ -12515,27 +11289,7 @@
                 <w:sz w:val="22"/>
                 <w:szCs w:val="22"/>
               </w:rPr>
-              <w:t>c(</w:t>
-            </w:r>
-            <w:proofErr w:type="spellStart"/>
-            <w:r>
-              <w:rPr>
-                <w:rFonts w:asciiTheme="minorHAnsi" w:eastAsia="Times New Roman" w:hAnsiTheme="minorHAnsi" w:cs="Arial"/>
-                <w:color w:val="000000"/>
-                <w:sz w:val="22"/>
-                <w:szCs w:val="22"/>
-              </w:rPr>
-              <w:t>fr</w:t>
-            </w:r>
-            <w:proofErr w:type="spellEnd"/>
-            <w:r>
-              <w:rPr>
-                <w:rFonts w:asciiTheme="minorHAnsi" w:eastAsia="Times New Roman" w:hAnsiTheme="minorHAnsi" w:cs="Arial"/>
-                <w:color w:val="000000"/>
-                <w:sz w:val="22"/>
-                <w:szCs w:val="22"/>
-              </w:rPr>
-              <w:t xml:space="preserve">) </w:t>
+              <w:t xml:space="preserve">c(fr) </w:t>
             </w:r>
             <w:r>
               <w:rPr>
@@ -12553,27 +11307,7 @@
                 <w:sz w:val="22"/>
                 <w:szCs w:val="22"/>
               </w:rPr>
-              <w:t> c(</w:t>
-            </w:r>
-            <w:proofErr w:type="spellStart"/>
-            <w:r>
-              <w:rPr>
-                <w:rFonts w:asciiTheme="minorHAnsi" w:eastAsia="Times New Roman" w:hAnsiTheme="minorHAnsi" w:cs="Arial"/>
-                <w:color w:val="000000"/>
-                <w:sz w:val="22"/>
-                <w:szCs w:val="22"/>
-              </w:rPr>
-              <w:t>fr</w:t>
-            </w:r>
-            <w:proofErr w:type="spellEnd"/>
-            <w:r>
-              <w:rPr>
-                <w:rFonts w:asciiTheme="minorHAnsi" w:eastAsia="Times New Roman" w:hAnsiTheme="minorHAnsi" w:cs="Arial"/>
-                <w:color w:val="000000"/>
-                <w:sz w:val="22"/>
-                <w:szCs w:val="22"/>
-              </w:rPr>
-              <w:t>) - c(c(EA)), if I bit set</w:t>
+              <w:t> c(fr) - c(c(EA)), if I bit set</w:t>
             </w:r>
           </w:p>
         </w:tc>
@@ -12638,25 +11372,14 @@
                 <w:szCs w:val="22"/>
               </w:rPr>
             </w:pPr>
-            <w:proofErr w:type="spellStart"/>
-            <w:r>
-              <w:rPr>
-                <w:rFonts w:asciiTheme="minorHAnsi" w:eastAsia="Times New Roman" w:hAnsiTheme="minorHAnsi" w:cs="Arial"/>
-                <w:color w:val="000000"/>
-                <w:sz w:val="22"/>
-                <w:szCs w:val="22"/>
-              </w:rPr>
-              <w:t>fr</w:t>
-            </w:r>
-            <w:proofErr w:type="spellEnd"/>
-            <w:r>
-              <w:rPr>
-                <w:rFonts w:asciiTheme="minorHAnsi" w:eastAsia="Times New Roman" w:hAnsiTheme="minorHAnsi" w:cs="Arial"/>
-                <w:color w:val="000000"/>
-                <w:sz w:val="22"/>
-                <w:szCs w:val="22"/>
-              </w:rPr>
-              <w:t xml:space="preserve"> must be 0 or 1</w:t>
+            <w:r>
+              <w:rPr>
+                <w:rFonts w:asciiTheme="minorHAnsi" w:eastAsia="Times New Roman" w:hAnsiTheme="minorHAnsi" w:cs="Arial"/>
+                <w:color w:val="000000"/>
+                <w:sz w:val="22"/>
+                <w:szCs w:val="22"/>
+              </w:rPr>
+              <w:t>fr must be 0 or 1</w:t>
             </w:r>
           </w:p>
         </w:tc>
@@ -12784,27 +11507,7 @@
                 <w:sz w:val="22"/>
                 <w:szCs w:val="22"/>
               </w:rPr>
-              <w:t xml:space="preserve">VADD </w:t>
-            </w:r>
-            <w:proofErr w:type="spellStart"/>
-            <w:r>
-              <w:rPr>
-                <w:rFonts w:asciiTheme="minorHAnsi" w:eastAsia="Times New Roman" w:hAnsiTheme="minorHAnsi" w:cs="Arial"/>
-                <w:color w:val="000000"/>
-                <w:sz w:val="22"/>
-                <w:szCs w:val="22"/>
-              </w:rPr>
-              <w:t>fr</w:t>
-            </w:r>
-            <w:proofErr w:type="spellEnd"/>
-            <w:r>
-              <w:rPr>
-                <w:rFonts w:asciiTheme="minorHAnsi" w:eastAsia="Times New Roman" w:hAnsiTheme="minorHAnsi" w:cs="Arial"/>
-                <w:color w:val="000000"/>
-                <w:sz w:val="22"/>
-                <w:szCs w:val="22"/>
-              </w:rPr>
-              <w:t>, x, address[,I]</w:t>
+              <w:t>VADD fr, x, address[,I]</w:t>
             </w:r>
           </w:p>
         </w:tc>
@@ -12896,25 +11599,14 @@
                 <w:szCs w:val="22"/>
               </w:rPr>
             </w:pPr>
-            <w:proofErr w:type="spellStart"/>
-            <w:r>
-              <w:rPr>
-                <w:rFonts w:asciiTheme="minorHAnsi" w:eastAsia="Times New Roman" w:hAnsiTheme="minorHAnsi" w:cs="Arial"/>
-                <w:color w:val="000000"/>
-                <w:sz w:val="22"/>
-                <w:szCs w:val="22"/>
-              </w:rPr>
-              <w:t>fr</w:t>
-            </w:r>
-            <w:proofErr w:type="spellEnd"/>
-            <w:r>
-              <w:rPr>
-                <w:rFonts w:asciiTheme="minorHAnsi" w:eastAsia="Times New Roman" w:hAnsiTheme="minorHAnsi" w:cs="Arial"/>
-                <w:color w:val="000000"/>
-                <w:sz w:val="22"/>
-                <w:szCs w:val="22"/>
-              </w:rPr>
-              <w:t xml:space="preserve"> contains the length of the vectors</w:t>
+            <w:r>
+              <w:rPr>
+                <w:rFonts w:asciiTheme="minorHAnsi" w:eastAsia="Times New Roman" w:hAnsiTheme="minorHAnsi" w:cs="Arial"/>
+                <w:color w:val="000000"/>
+                <w:sz w:val="22"/>
+                <w:szCs w:val="22"/>
+              </w:rPr>
+              <w:t>fr contains the length of the vectors</w:t>
             </w:r>
           </w:p>
         </w:tc>
@@ -13242,17 +11934,7 @@
                 <w:sz w:val="22"/>
                 <w:szCs w:val="22"/>
               </w:rPr>
-              <w:t xml:space="preserve">Then, </w:t>
-            </w:r>
-            <w:proofErr w:type="gramStart"/>
-            <w:r>
-              <w:rPr>
-                <w:rFonts w:asciiTheme="minorHAnsi" w:eastAsia="Times New Roman" w:hAnsiTheme="minorHAnsi" w:cs="Arial"/>
-                <w:color w:val="000000"/>
-                <w:sz w:val="22"/>
-                <w:szCs w:val="22"/>
-              </w:rPr>
-              <w:t>V</w:t>
+              <w:t>Then, V</w:t>
             </w:r>
             <w:r>
               <w:rPr>
@@ -13271,28 +11953,7 @@
                 <w:sz w:val="22"/>
                 <w:szCs w:val="22"/>
               </w:rPr>
-              <w:t>[</w:t>
-            </w:r>
-            <w:proofErr w:type="spellStart"/>
-            <w:proofErr w:type="gramEnd"/>
-            <w:r>
-              <w:rPr>
-                <w:rFonts w:asciiTheme="minorHAnsi" w:eastAsia="Times New Roman" w:hAnsiTheme="minorHAnsi" w:cs="Arial"/>
-                <w:color w:val="000000"/>
-                <w:sz w:val="22"/>
-                <w:szCs w:val="22"/>
-              </w:rPr>
-              <w:t>i</w:t>
-            </w:r>
-            <w:proofErr w:type="spellEnd"/>
-            <w:r>
-              <w:rPr>
-                <w:rFonts w:asciiTheme="minorHAnsi" w:eastAsia="Times New Roman" w:hAnsiTheme="minorHAnsi" w:cs="Arial"/>
-                <w:color w:val="000000"/>
-                <w:sz w:val="22"/>
-                <w:szCs w:val="22"/>
-              </w:rPr>
-              <w:t>] = V</w:t>
+              <w:t>[i] = V</w:t>
             </w:r>
             <w:r>
               <w:rPr>
@@ -13311,27 +11972,7 @@
                 <w:sz w:val="22"/>
                 <w:szCs w:val="22"/>
               </w:rPr>
-              <w:t>[</w:t>
-            </w:r>
-            <w:proofErr w:type="spellStart"/>
-            <w:r>
-              <w:rPr>
-                <w:rFonts w:asciiTheme="minorHAnsi" w:eastAsia="Times New Roman" w:hAnsiTheme="minorHAnsi" w:cs="Arial"/>
-                <w:color w:val="000000"/>
-                <w:sz w:val="22"/>
-                <w:szCs w:val="22"/>
-              </w:rPr>
-              <w:t>i</w:t>
-            </w:r>
-            <w:proofErr w:type="spellEnd"/>
-            <w:r>
-              <w:rPr>
-                <w:rFonts w:asciiTheme="minorHAnsi" w:eastAsia="Times New Roman" w:hAnsiTheme="minorHAnsi" w:cs="Arial"/>
-                <w:color w:val="000000"/>
-                <w:sz w:val="22"/>
-                <w:szCs w:val="22"/>
-              </w:rPr>
-              <w:t>]+ V</w:t>
+              <w:t>[i]+ V</w:t>
             </w:r>
             <w:r>
               <w:rPr>
@@ -13350,67 +11991,7 @@
                 <w:sz w:val="22"/>
                 <w:szCs w:val="22"/>
               </w:rPr>
-              <w:t>[</w:t>
-            </w:r>
-            <w:proofErr w:type="spellStart"/>
-            <w:r>
-              <w:rPr>
-                <w:rFonts w:asciiTheme="minorHAnsi" w:eastAsia="Times New Roman" w:hAnsiTheme="minorHAnsi" w:cs="Arial"/>
-                <w:color w:val="000000"/>
-                <w:sz w:val="22"/>
-                <w:szCs w:val="22"/>
-              </w:rPr>
-              <w:t>i</w:t>
-            </w:r>
-            <w:proofErr w:type="spellEnd"/>
-            <w:r>
-              <w:rPr>
-                <w:rFonts w:asciiTheme="minorHAnsi" w:eastAsia="Times New Roman" w:hAnsiTheme="minorHAnsi" w:cs="Arial"/>
-                <w:color w:val="000000"/>
-                <w:sz w:val="22"/>
-                <w:szCs w:val="22"/>
-              </w:rPr>
-              <w:t xml:space="preserve">], </w:t>
-            </w:r>
-            <w:proofErr w:type="spellStart"/>
-            <w:r>
-              <w:rPr>
-                <w:rFonts w:asciiTheme="minorHAnsi" w:eastAsia="Times New Roman" w:hAnsiTheme="minorHAnsi" w:cs="Arial"/>
-                <w:color w:val="000000"/>
-                <w:sz w:val="22"/>
-                <w:szCs w:val="22"/>
-              </w:rPr>
-              <w:t>i</w:t>
-            </w:r>
-            <w:proofErr w:type="spellEnd"/>
-            <w:r>
-              <w:rPr>
-                <w:rFonts w:asciiTheme="minorHAnsi" w:eastAsia="Times New Roman" w:hAnsiTheme="minorHAnsi" w:cs="Arial"/>
-                <w:color w:val="000000"/>
-                <w:sz w:val="22"/>
-                <w:szCs w:val="22"/>
-              </w:rPr>
-              <w:t xml:space="preserve"> = 1, c(</w:t>
-            </w:r>
-            <w:proofErr w:type="spellStart"/>
-            <w:r>
-              <w:rPr>
-                <w:rFonts w:asciiTheme="minorHAnsi" w:eastAsia="Times New Roman" w:hAnsiTheme="minorHAnsi" w:cs="Arial"/>
-                <w:color w:val="000000"/>
-                <w:sz w:val="22"/>
-                <w:szCs w:val="22"/>
-              </w:rPr>
-              <w:t>fr</w:t>
-            </w:r>
-            <w:proofErr w:type="spellEnd"/>
-            <w:r>
-              <w:rPr>
-                <w:rFonts w:asciiTheme="minorHAnsi" w:eastAsia="Times New Roman" w:hAnsiTheme="minorHAnsi" w:cs="Arial"/>
-                <w:color w:val="000000"/>
-                <w:sz w:val="22"/>
-                <w:szCs w:val="22"/>
-              </w:rPr>
-              <w:t>).</w:t>
+              <w:t>[i], i = 1, c(fr).</w:t>
             </w:r>
           </w:p>
         </w:tc>
@@ -13465,27 +12046,7 @@
                 <w:sz w:val="22"/>
                 <w:szCs w:val="22"/>
               </w:rPr>
-              <w:t xml:space="preserve">VSUB </w:t>
-            </w:r>
-            <w:proofErr w:type="spellStart"/>
-            <w:r>
-              <w:rPr>
-                <w:rFonts w:asciiTheme="minorHAnsi" w:eastAsia="Times New Roman" w:hAnsiTheme="minorHAnsi" w:cs="Arial"/>
-                <w:color w:val="000000"/>
-                <w:sz w:val="22"/>
-                <w:szCs w:val="22"/>
-              </w:rPr>
-              <w:t>fr</w:t>
-            </w:r>
-            <w:proofErr w:type="spellEnd"/>
-            <w:r>
-              <w:rPr>
-                <w:rFonts w:asciiTheme="minorHAnsi" w:eastAsia="Times New Roman" w:hAnsiTheme="minorHAnsi" w:cs="Arial"/>
-                <w:color w:val="000000"/>
-                <w:sz w:val="22"/>
-                <w:szCs w:val="22"/>
-              </w:rPr>
-              <w:t>, x, address[,I]</w:t>
+              <w:t>VSUB fr, x, address[,I]</w:t>
             </w:r>
           </w:p>
         </w:tc>
@@ -13577,25 +12138,14 @@
                 <w:szCs w:val="22"/>
               </w:rPr>
             </w:pPr>
-            <w:proofErr w:type="spellStart"/>
-            <w:r>
-              <w:rPr>
-                <w:rFonts w:asciiTheme="minorHAnsi" w:eastAsia="Times New Roman" w:hAnsiTheme="minorHAnsi" w:cs="Arial"/>
-                <w:color w:val="000000"/>
-                <w:sz w:val="22"/>
-                <w:szCs w:val="22"/>
-              </w:rPr>
-              <w:t>fr</w:t>
-            </w:r>
-            <w:proofErr w:type="spellEnd"/>
-            <w:r>
-              <w:rPr>
-                <w:rFonts w:asciiTheme="minorHAnsi" w:eastAsia="Times New Roman" w:hAnsiTheme="minorHAnsi" w:cs="Arial"/>
-                <w:color w:val="000000"/>
-                <w:sz w:val="22"/>
-                <w:szCs w:val="22"/>
-              </w:rPr>
-              <w:t xml:space="preserve"> contains the length of the vectors </w:t>
+            <w:r>
+              <w:rPr>
+                <w:rFonts w:asciiTheme="minorHAnsi" w:eastAsia="Times New Roman" w:hAnsiTheme="minorHAnsi" w:cs="Arial"/>
+                <w:color w:val="000000"/>
+                <w:sz w:val="22"/>
+                <w:szCs w:val="22"/>
+              </w:rPr>
+              <w:t xml:space="preserve">fr contains the length of the vectors </w:t>
             </w:r>
           </w:p>
         </w:tc>
@@ -13923,17 +12473,7 @@
                 <w:sz w:val="22"/>
                 <w:szCs w:val="22"/>
               </w:rPr>
-              <w:t xml:space="preserve">Then, </w:t>
-            </w:r>
-            <w:proofErr w:type="gramStart"/>
-            <w:r>
-              <w:rPr>
-                <w:rFonts w:asciiTheme="minorHAnsi" w:eastAsia="Times New Roman" w:hAnsiTheme="minorHAnsi" w:cs="Arial"/>
-                <w:color w:val="000000"/>
-                <w:sz w:val="22"/>
-                <w:szCs w:val="22"/>
-              </w:rPr>
-              <w:t>V</w:t>
+              <w:t>Then, V</w:t>
             </w:r>
             <w:r>
               <w:rPr>
@@ -13952,28 +12492,7 @@
                 <w:sz w:val="22"/>
                 <w:szCs w:val="22"/>
               </w:rPr>
-              <w:t>[</w:t>
-            </w:r>
-            <w:proofErr w:type="spellStart"/>
-            <w:proofErr w:type="gramEnd"/>
-            <w:r>
-              <w:rPr>
-                <w:rFonts w:asciiTheme="minorHAnsi" w:eastAsia="Times New Roman" w:hAnsiTheme="minorHAnsi" w:cs="Arial"/>
-                <w:color w:val="000000"/>
-                <w:sz w:val="22"/>
-                <w:szCs w:val="22"/>
-              </w:rPr>
-              <w:t>i</w:t>
-            </w:r>
-            <w:proofErr w:type="spellEnd"/>
-            <w:r>
-              <w:rPr>
-                <w:rFonts w:asciiTheme="minorHAnsi" w:eastAsia="Times New Roman" w:hAnsiTheme="minorHAnsi" w:cs="Arial"/>
-                <w:color w:val="000000"/>
-                <w:sz w:val="22"/>
-                <w:szCs w:val="22"/>
-              </w:rPr>
-              <w:t>] = V</w:t>
+              <w:t>[i] = V</w:t>
             </w:r>
             <w:r>
               <w:rPr>
@@ -13992,27 +12511,7 @@
                 <w:sz w:val="22"/>
                 <w:szCs w:val="22"/>
               </w:rPr>
-              <w:t>[</w:t>
-            </w:r>
-            <w:proofErr w:type="spellStart"/>
-            <w:r>
-              <w:rPr>
-                <w:rFonts w:asciiTheme="minorHAnsi" w:eastAsia="Times New Roman" w:hAnsiTheme="minorHAnsi" w:cs="Arial"/>
-                <w:color w:val="000000"/>
-                <w:sz w:val="22"/>
-                <w:szCs w:val="22"/>
-              </w:rPr>
-              <w:t>i</w:t>
-            </w:r>
-            <w:proofErr w:type="spellEnd"/>
-            <w:r>
-              <w:rPr>
-                <w:rFonts w:asciiTheme="minorHAnsi" w:eastAsia="Times New Roman" w:hAnsiTheme="minorHAnsi" w:cs="Arial"/>
-                <w:color w:val="000000"/>
-                <w:sz w:val="22"/>
-                <w:szCs w:val="22"/>
-              </w:rPr>
-              <w:t>] - V</w:t>
+              <w:t>[i] - V</w:t>
             </w:r>
             <w:r>
               <w:rPr>
@@ -14031,67 +12530,7 @@
                 <w:sz w:val="22"/>
                 <w:szCs w:val="22"/>
               </w:rPr>
-              <w:t>[</w:t>
-            </w:r>
-            <w:proofErr w:type="spellStart"/>
-            <w:r>
-              <w:rPr>
-                <w:rFonts w:asciiTheme="minorHAnsi" w:eastAsia="Times New Roman" w:hAnsiTheme="minorHAnsi" w:cs="Arial"/>
-                <w:color w:val="000000"/>
-                <w:sz w:val="22"/>
-                <w:szCs w:val="22"/>
-              </w:rPr>
-              <w:t>i</w:t>
-            </w:r>
-            <w:proofErr w:type="spellEnd"/>
-            <w:r>
-              <w:rPr>
-                <w:rFonts w:asciiTheme="minorHAnsi" w:eastAsia="Times New Roman" w:hAnsiTheme="minorHAnsi" w:cs="Arial"/>
-                <w:color w:val="000000"/>
-                <w:sz w:val="22"/>
-                <w:szCs w:val="22"/>
-              </w:rPr>
-              <w:t xml:space="preserve">], </w:t>
-            </w:r>
-            <w:proofErr w:type="spellStart"/>
-            <w:r>
-              <w:rPr>
-                <w:rFonts w:asciiTheme="minorHAnsi" w:eastAsia="Times New Roman" w:hAnsiTheme="minorHAnsi" w:cs="Arial"/>
-                <w:color w:val="000000"/>
-                <w:sz w:val="22"/>
-                <w:szCs w:val="22"/>
-              </w:rPr>
-              <w:t>i</w:t>
-            </w:r>
-            <w:proofErr w:type="spellEnd"/>
-            <w:r>
-              <w:rPr>
-                <w:rFonts w:asciiTheme="minorHAnsi" w:eastAsia="Times New Roman" w:hAnsiTheme="minorHAnsi" w:cs="Arial"/>
-                <w:color w:val="000000"/>
-                <w:sz w:val="22"/>
-                <w:szCs w:val="22"/>
-              </w:rPr>
-              <w:t xml:space="preserve"> = 1, c(</w:t>
-            </w:r>
-            <w:proofErr w:type="spellStart"/>
-            <w:r>
-              <w:rPr>
-                <w:rFonts w:asciiTheme="minorHAnsi" w:eastAsia="Times New Roman" w:hAnsiTheme="minorHAnsi" w:cs="Arial"/>
-                <w:color w:val="000000"/>
-                <w:sz w:val="22"/>
-                <w:szCs w:val="22"/>
-              </w:rPr>
-              <w:t>fr</w:t>
-            </w:r>
-            <w:proofErr w:type="spellEnd"/>
-            <w:r>
-              <w:rPr>
-                <w:rFonts w:asciiTheme="minorHAnsi" w:eastAsia="Times New Roman" w:hAnsiTheme="minorHAnsi" w:cs="Arial"/>
-                <w:color w:val="000000"/>
-                <w:sz w:val="22"/>
-                <w:szCs w:val="22"/>
-              </w:rPr>
-              <w:t>).</w:t>
+              <w:t>[i], i = 1, c(fr).</w:t>
             </w:r>
           </w:p>
         </w:tc>
@@ -14172,27 +12611,7 @@
                 <w:sz w:val="22"/>
                 <w:szCs w:val="22"/>
               </w:rPr>
-              <w:t>Convert to Fixed/</w:t>
-            </w:r>
-            <w:proofErr w:type="spellStart"/>
-            <w:r>
-              <w:rPr>
-                <w:rFonts w:asciiTheme="minorHAnsi" w:eastAsia="Times New Roman" w:hAnsiTheme="minorHAnsi" w:cs="Arial"/>
-                <w:color w:val="000000"/>
-                <w:sz w:val="22"/>
-                <w:szCs w:val="22"/>
-              </w:rPr>
-              <w:t>FloatingPoint</w:t>
-            </w:r>
-            <w:proofErr w:type="spellEnd"/>
-            <w:r>
-              <w:rPr>
-                <w:rFonts w:asciiTheme="minorHAnsi" w:eastAsia="Times New Roman" w:hAnsiTheme="minorHAnsi" w:cs="Arial"/>
-                <w:color w:val="000000"/>
-                <w:sz w:val="22"/>
-                <w:szCs w:val="22"/>
-              </w:rPr>
-              <w:t>:</w:t>
+              <w:t>Convert to Fixed/FloatingPoint:</w:t>
             </w:r>
           </w:p>
         </w:tc>
@@ -14337,27 +12756,7 @@
                 <w:sz w:val="22"/>
                 <w:szCs w:val="22"/>
               </w:rPr>
-              <w:t xml:space="preserve">If F = 1, convert </w:t>
-            </w:r>
-            <w:proofErr w:type="gramStart"/>
-            <w:r>
-              <w:rPr>
-                <w:rFonts w:asciiTheme="minorHAnsi" w:eastAsia="Times New Roman" w:hAnsiTheme="minorHAnsi" w:cs="Arial"/>
-                <w:color w:val="000000"/>
-                <w:sz w:val="22"/>
-                <w:szCs w:val="22"/>
-              </w:rPr>
-              <w:t>c(</w:t>
-            </w:r>
-            <w:proofErr w:type="gramEnd"/>
-            <w:r>
-              <w:rPr>
-                <w:rFonts w:asciiTheme="minorHAnsi" w:eastAsia="Times New Roman" w:hAnsiTheme="minorHAnsi" w:cs="Arial"/>
-                <w:color w:val="000000"/>
-                <w:sz w:val="22"/>
-                <w:szCs w:val="22"/>
-              </w:rPr>
-              <w:t>EA) to a floating point number and store in FR0.</w:t>
+              <w:t>If F = 1, convert c(EA) to a floating point number and store in FR0.</w:t>
             </w:r>
           </w:p>
         </w:tc>
@@ -14558,48 +12957,10 @@
                 <w:sz w:val="22"/>
                 <w:szCs w:val="22"/>
               </w:rPr>
-              <w:t xml:space="preserve">LDFR </w:t>
-            </w:r>
-            <w:proofErr w:type="spellStart"/>
-            <w:r>
-              <w:rPr>
-                <w:rFonts w:asciiTheme="minorHAnsi" w:eastAsia="Times New Roman" w:hAnsiTheme="minorHAnsi" w:cs="Arial"/>
-                <w:color w:val="000000"/>
-                <w:sz w:val="22"/>
-                <w:szCs w:val="22"/>
-              </w:rPr>
-              <w:t>fr</w:t>
-            </w:r>
-            <w:proofErr w:type="spellEnd"/>
-            <w:r>
-              <w:rPr>
-                <w:rFonts w:asciiTheme="minorHAnsi" w:eastAsia="Times New Roman" w:hAnsiTheme="minorHAnsi" w:cs="Arial"/>
-                <w:color w:val="000000"/>
-                <w:sz w:val="22"/>
-                <w:szCs w:val="22"/>
-              </w:rPr>
-              <w:t>, x, address [,</w:t>
-            </w:r>
-            <w:proofErr w:type="spellStart"/>
-            <w:r>
-              <w:rPr>
-                <w:rFonts w:asciiTheme="minorHAnsi" w:eastAsia="Times New Roman" w:hAnsiTheme="minorHAnsi" w:cs="Arial"/>
-                <w:color w:val="000000"/>
-                <w:sz w:val="22"/>
-                <w:szCs w:val="22"/>
-              </w:rPr>
-              <w:t>i</w:t>
-            </w:r>
-            <w:proofErr w:type="spellEnd"/>
-            <w:r>
-              <w:rPr>
-                <w:rFonts w:asciiTheme="minorHAnsi" w:eastAsia="Times New Roman" w:hAnsiTheme="minorHAnsi" w:cs="Arial"/>
-                <w:color w:val="000000"/>
-                <w:sz w:val="22"/>
-                <w:szCs w:val="22"/>
-              </w:rPr>
-              <w:t>]</w:t>
-            </w:r>
+              <w:t>LDFR fr, x, address [,i]</w:t>
+            </w:r>
+            <w:bookmarkStart w:id="0" w:name="_GoBack"/>
+            <w:bookmarkEnd w:id="0"/>
           </w:p>
         </w:tc>
         <w:tc>
@@ -14624,27 +12985,7 @@
                 <w:sz w:val="22"/>
                 <w:szCs w:val="22"/>
               </w:rPr>
-              <w:t xml:space="preserve">Load Floating Register From Memory, </w:t>
-            </w:r>
-            <w:proofErr w:type="spellStart"/>
-            <w:r>
-              <w:rPr>
-                <w:rFonts w:asciiTheme="minorHAnsi" w:eastAsia="Times New Roman" w:hAnsiTheme="minorHAnsi" w:cs="Arial"/>
-                <w:color w:val="000000"/>
-                <w:sz w:val="22"/>
-                <w:szCs w:val="22"/>
-              </w:rPr>
-              <w:t>fr</w:t>
-            </w:r>
-            <w:proofErr w:type="spellEnd"/>
-            <w:r>
-              <w:rPr>
-                <w:rFonts w:asciiTheme="minorHAnsi" w:eastAsia="Times New Roman" w:hAnsiTheme="minorHAnsi" w:cs="Arial"/>
-                <w:color w:val="000000"/>
-                <w:sz w:val="22"/>
-                <w:szCs w:val="22"/>
-              </w:rPr>
-              <w:t xml:space="preserve"> = 0..1</w:t>
+              <w:t>Load Floating Register From Memory, fr = 0..1</w:t>
             </w:r>
           </w:p>
         </w:tc>
@@ -14709,25 +13050,14 @@
                 <w:szCs w:val="22"/>
               </w:rPr>
             </w:pPr>
-            <w:proofErr w:type="spellStart"/>
-            <w:r>
-              <w:rPr>
-                <w:rFonts w:asciiTheme="minorHAnsi" w:eastAsia="Times New Roman" w:hAnsiTheme="minorHAnsi" w:cs="Arial"/>
-                <w:color w:val="000000"/>
-                <w:sz w:val="22"/>
-                <w:szCs w:val="22"/>
-              </w:rPr>
-              <w:t>fr</w:t>
-            </w:r>
-            <w:proofErr w:type="spellEnd"/>
-            <w:r>
-              <w:rPr>
-                <w:rFonts w:asciiTheme="minorHAnsi" w:eastAsia="Times New Roman" w:hAnsiTheme="minorHAnsi" w:cs="Arial"/>
-                <w:color w:val="000000"/>
-                <w:sz w:val="22"/>
-                <w:szCs w:val="22"/>
-              </w:rPr>
-              <w:t xml:space="preserve"> </w:t>
+            <w:r>
+              <w:rPr>
+                <w:rFonts w:asciiTheme="minorHAnsi" w:eastAsia="Times New Roman" w:hAnsiTheme="minorHAnsi" w:cs="Arial"/>
+                <w:color w:val="000000"/>
+                <w:sz w:val="22"/>
+                <w:szCs w:val="22"/>
+              </w:rPr>
+              <w:t xml:space="preserve">fr </w:t>
             </w:r>
             <w:r>
               <w:rPr>
@@ -14811,25 +13141,14 @@
                 <w:szCs w:val="22"/>
               </w:rPr>
             </w:pPr>
-            <w:proofErr w:type="spellStart"/>
-            <w:r>
-              <w:rPr>
-                <w:rFonts w:asciiTheme="minorHAnsi" w:eastAsia="Times New Roman" w:hAnsiTheme="minorHAnsi" w:cs="Arial"/>
-                <w:color w:val="000000"/>
-                <w:sz w:val="22"/>
-                <w:szCs w:val="22"/>
-              </w:rPr>
-              <w:t>fr</w:t>
-            </w:r>
-            <w:proofErr w:type="spellEnd"/>
-            <w:r>
-              <w:rPr>
-                <w:rFonts w:asciiTheme="minorHAnsi" w:eastAsia="Times New Roman" w:hAnsiTheme="minorHAnsi" w:cs="Arial"/>
-                <w:color w:val="000000"/>
-                <w:sz w:val="22"/>
-                <w:szCs w:val="22"/>
-              </w:rPr>
-              <w:t xml:space="preserve"> &lt;- c(c(EA), c(EA)+1), if I bit set</w:t>
+            <w:r>
+              <w:rPr>
+                <w:rFonts w:asciiTheme="minorHAnsi" w:eastAsia="Times New Roman" w:hAnsiTheme="minorHAnsi" w:cs="Arial"/>
+                <w:color w:val="000000"/>
+                <w:sz w:val="22"/>
+                <w:szCs w:val="22"/>
+              </w:rPr>
+              <w:t>fr &lt;- c(c(EA), c(EA)+1), if I bit set</w:t>
             </w:r>
           </w:p>
         </w:tc>
@@ -14884,47 +13203,7 @@
                 <w:sz w:val="22"/>
                 <w:szCs w:val="22"/>
               </w:rPr>
-              <w:t xml:space="preserve">STFR </w:t>
-            </w:r>
-            <w:proofErr w:type="spellStart"/>
-            <w:r>
-              <w:rPr>
-                <w:rFonts w:asciiTheme="minorHAnsi" w:eastAsia="Times New Roman" w:hAnsiTheme="minorHAnsi" w:cs="Arial"/>
-                <w:color w:val="000000"/>
-                <w:sz w:val="22"/>
-                <w:szCs w:val="22"/>
-              </w:rPr>
-              <w:t>fr</w:t>
-            </w:r>
-            <w:proofErr w:type="spellEnd"/>
-            <w:r>
-              <w:rPr>
-                <w:rFonts w:asciiTheme="minorHAnsi" w:eastAsia="Times New Roman" w:hAnsiTheme="minorHAnsi" w:cs="Arial"/>
-                <w:color w:val="000000"/>
-                <w:sz w:val="22"/>
-                <w:szCs w:val="22"/>
-              </w:rPr>
-              <w:t>, x, address [,</w:t>
-            </w:r>
-            <w:proofErr w:type="spellStart"/>
-            <w:r>
-              <w:rPr>
-                <w:rFonts w:asciiTheme="minorHAnsi" w:eastAsia="Times New Roman" w:hAnsiTheme="minorHAnsi" w:cs="Arial"/>
-                <w:color w:val="000000"/>
-                <w:sz w:val="22"/>
-                <w:szCs w:val="22"/>
-              </w:rPr>
-              <w:t>i</w:t>
-            </w:r>
-            <w:proofErr w:type="spellEnd"/>
-            <w:r>
-              <w:rPr>
-                <w:rFonts w:asciiTheme="minorHAnsi" w:eastAsia="Times New Roman" w:hAnsiTheme="minorHAnsi" w:cs="Arial"/>
-                <w:color w:val="000000"/>
-                <w:sz w:val="22"/>
-                <w:szCs w:val="22"/>
-              </w:rPr>
-              <w:t>]</w:t>
+              <w:t>STFR fr, x, address [,i]</w:t>
             </w:r>
           </w:p>
         </w:tc>
@@ -14950,27 +13229,7 @@
                 <w:sz w:val="22"/>
                 <w:szCs w:val="22"/>
               </w:rPr>
-              <w:t xml:space="preserve">Store Floating Register To Memory, </w:t>
-            </w:r>
-            <w:proofErr w:type="spellStart"/>
-            <w:r>
-              <w:rPr>
-                <w:rFonts w:asciiTheme="minorHAnsi" w:eastAsia="Times New Roman" w:hAnsiTheme="minorHAnsi" w:cs="Arial"/>
-                <w:color w:val="000000"/>
-                <w:sz w:val="22"/>
-                <w:szCs w:val="22"/>
-              </w:rPr>
-              <w:t>fr</w:t>
-            </w:r>
-            <w:proofErr w:type="spellEnd"/>
-            <w:r>
-              <w:rPr>
-                <w:rFonts w:asciiTheme="minorHAnsi" w:eastAsia="Times New Roman" w:hAnsiTheme="minorHAnsi" w:cs="Arial"/>
-                <w:color w:val="000000"/>
-                <w:sz w:val="22"/>
-                <w:szCs w:val="22"/>
-              </w:rPr>
-              <w:t xml:space="preserve"> = 0..1</w:t>
+              <w:t>Store Floating Register To Memory, fr = 0..1</w:t>
             </w:r>
           </w:p>
         </w:tc>
@@ -15061,27 +13320,7 @@
                 <w:sz w:val="22"/>
                 <w:szCs w:val="22"/>
               </w:rPr>
-              <w:t> c(</w:t>
-            </w:r>
-            <w:proofErr w:type="spellStart"/>
-            <w:r>
-              <w:rPr>
-                <w:rFonts w:asciiTheme="minorHAnsi" w:eastAsia="Times New Roman" w:hAnsiTheme="minorHAnsi" w:cs="Arial"/>
-                <w:color w:val="000000"/>
-                <w:sz w:val="22"/>
-                <w:szCs w:val="22"/>
-              </w:rPr>
-              <w:t>fr</w:t>
-            </w:r>
-            <w:proofErr w:type="spellEnd"/>
-            <w:r>
-              <w:rPr>
-                <w:rFonts w:asciiTheme="minorHAnsi" w:eastAsia="Times New Roman" w:hAnsiTheme="minorHAnsi" w:cs="Arial"/>
-                <w:color w:val="000000"/>
-                <w:sz w:val="22"/>
-                <w:szCs w:val="22"/>
-              </w:rPr>
-              <w:t>)</w:t>
+              <w:t> c(fr)</w:t>
             </w:r>
           </w:p>
         </w:tc>
@@ -15153,27 +13392,7 @@
                 <w:sz w:val="22"/>
                 <w:szCs w:val="22"/>
               </w:rPr>
-              <w:t>c(EA), c(EA)+1 &lt;- c(</w:t>
-            </w:r>
-            <w:proofErr w:type="spellStart"/>
-            <w:r>
-              <w:rPr>
-                <w:rFonts w:asciiTheme="minorHAnsi" w:eastAsia="Times New Roman" w:hAnsiTheme="minorHAnsi" w:cs="Arial"/>
-                <w:color w:val="000000"/>
-                <w:sz w:val="22"/>
-                <w:szCs w:val="22"/>
-              </w:rPr>
-              <w:t>fr</w:t>
-            </w:r>
-            <w:proofErr w:type="spellEnd"/>
-            <w:r>
-              <w:rPr>
-                <w:rFonts w:asciiTheme="minorHAnsi" w:eastAsia="Times New Roman" w:hAnsiTheme="minorHAnsi" w:cs="Arial"/>
-                <w:color w:val="000000"/>
-                <w:sz w:val="22"/>
-                <w:szCs w:val="22"/>
-              </w:rPr>
-              <w:t>), if I-bit set</w:t>
+              <w:t>c(EA), c(EA)+1 &lt;- c(fr), if I-bit set</w:t>
             </w:r>
           </w:p>
         </w:tc>
@@ -15250,27 +13469,7 @@
                 <w:sz w:val="22"/>
                 <w:szCs w:val="22"/>
               </w:rPr>
-              <w:t xml:space="preserve">Our initial implementation writes the boot program instructions to memory directly, then executes </w:t>
-            </w:r>
-            <w:proofErr w:type="spellStart"/>
-            <w:r>
-              <w:rPr>
-                <w:rFonts w:asciiTheme="minorHAnsi" w:eastAsia="Times New Roman" w:hAnsiTheme="minorHAnsi"/>
-                <w:color w:val="000000"/>
-                <w:sz w:val="22"/>
-                <w:szCs w:val="22"/>
-              </w:rPr>
-              <w:t>thosee</w:t>
-            </w:r>
-            <w:proofErr w:type="spellEnd"/>
-            <w:r>
-              <w:rPr>
-                <w:rFonts w:asciiTheme="minorHAnsi" w:eastAsia="Times New Roman" w:hAnsiTheme="minorHAnsi"/>
-                <w:color w:val="000000"/>
-                <w:sz w:val="22"/>
-                <w:szCs w:val="22"/>
-              </w:rPr>
-              <w:t xml:space="preserve"> instructions that load/store values to/from memory.</w:t>
+              <w:t>Our initial implementation writes the boot program instructions to memory directly, then executes thosee instructions that load/store values to/from memory.</w:t>
             </w:r>
           </w:p>
         </w:tc>
@@ -16705,13 +14904,7 @@
         <w:rPr>
           <w:rFonts w:asciiTheme="minorHAnsi" w:hAnsiTheme="minorHAnsi"/>
         </w:rPr>
-        <w:t>I/O will only work with digits and the carriage return (Enter) and newline characters in Part II (all other characters are filtered out by the GUI), to prevent confusion on whether a bit string is representing a character in ASCII or a number in binary</w:t>
-      </w:r>
-      <w:r>
-        <w:rPr>
-          <w:rFonts w:asciiTheme="minorHAnsi" w:hAnsiTheme="minorHAnsi"/>
-        </w:rPr>
-        <w:t>.</w:t>
+        <w:t>I/O will only work with digits and the carriage return (Enter) and newline characters in Part II (all other characters are filtered out by the GUI), to prevent confusion on whether a bit string is representing a character in ASCII or a number in binary.</w:t>
       </w:r>
     </w:p>
     <w:p>
@@ -16730,27 +14923,7 @@
         <w:rPr>
           <w:rFonts w:asciiTheme="minorHAnsi" w:hAnsiTheme="minorHAnsi"/>
         </w:rPr>
-        <w:t xml:space="preserve">Enter key is represented by the bit string 1111111111111111 (16 ones)—since the highest expected number is 2^16 (1000000000000000 in binary), this sequence should never show up when inputting a number, unlike </w:t>
-      </w:r>
-      <w:proofErr w:type="spellStart"/>
-      <w:r>
-        <w:rPr>
-          <w:rFonts w:asciiTheme="minorHAnsi" w:hAnsiTheme="minorHAnsi"/>
-        </w:rPr>
-        <w:t>Enter’s</w:t>
-      </w:r>
-      <w:proofErr w:type="spellEnd"/>
-      <w:r>
-        <w:rPr>
-          <w:rFonts w:asciiTheme="minorHAnsi" w:hAnsiTheme="minorHAnsi"/>
-        </w:rPr>
-        <w:t xml:space="preserve"> ASCII character (13 in decimal)</w:t>
-      </w:r>
-      <w:r>
-        <w:rPr>
-          <w:rFonts w:asciiTheme="minorHAnsi" w:hAnsiTheme="minorHAnsi"/>
-        </w:rPr>
-        <w:t>.</w:t>
+        <w:t>Enter key is represented by the bit string 1111111111111111 (16 ones)—since the highest expected number is 2^16 (1000000000000000 in binary), this sequence should never show up when inputting a number, unlike Enter’s ASCII character (13 in decimal).</w:t>
       </w:r>
     </w:p>
     <w:p>
@@ -16826,25 +14999,7 @@
         <w:rPr>
           <w:rFonts w:asciiTheme="minorHAnsi" w:hAnsiTheme="minorHAnsi"/>
         </w:rPr>
-        <w:t xml:space="preserve">User Entry: </w:t>
-      </w:r>
-      <w:r>
-        <w:rPr>
-          <w:rFonts w:asciiTheme="minorHAnsi" w:hAnsiTheme="minorHAnsi"/>
-        </w:rPr>
-        <w:t xml:space="preserve"> – </w:t>
-      </w:r>
-      <w:r>
-        <w:rPr>
-          <w:rFonts w:asciiTheme="minorHAnsi" w:hAnsiTheme="minorHAnsi"/>
-        </w:rPr>
-        <w:t>using available Registers to calculate any address value</w:t>
-      </w:r>
-      <w:r>
-        <w:rPr>
-          <w:rFonts w:asciiTheme="minorHAnsi" w:hAnsiTheme="minorHAnsi"/>
-        </w:rPr>
-        <w:t xml:space="preserve"> </w:t>
+        <w:t xml:space="preserve">User Entry:  – using available Registers to calculate any address value </w:t>
       </w:r>
     </w:p>
     <w:p>
@@ -16863,19 +15018,7 @@
         <w:rPr>
           <w:rFonts w:asciiTheme="minorHAnsi" w:hAnsiTheme="minorHAnsi"/>
         </w:rPr>
-        <w:t xml:space="preserve">Element </w:t>
-      </w:r>
-      <w:r>
-        <w:rPr>
-          <w:rFonts w:asciiTheme="minorHAnsi" w:hAnsiTheme="minorHAnsi"/>
-        </w:rPr>
-        <w:t xml:space="preserve"> </w:t>
-      </w:r>
-      <w:r>
-        <w:rPr>
-          <w:rFonts w:asciiTheme="minorHAnsi" w:hAnsiTheme="minorHAnsi"/>
-        </w:rPr>
-        <w:t>- this is our final output</w:t>
+        <w:t>Element  - this is our final output</w:t>
       </w:r>
     </w:p>
     <w:p>
@@ -17030,8 +15173,20 @@
         <w:t>This process will gradually allow the user to enter any number from the console using base-10 counting which people are accustom to.</w:t>
       </w:r>
     </w:p>
-    <w:p/>
-    <w:p/>
+    <w:p>
+      <w:pPr>
+        <w:rPr>
+          <w:rFonts w:asciiTheme="minorHAnsi" w:hAnsiTheme="minorHAnsi"/>
+        </w:rPr>
+      </w:pPr>
+    </w:p>
+    <w:p>
+      <w:pPr>
+        <w:rPr>
+          <w:rFonts w:asciiTheme="minorHAnsi" w:hAnsiTheme="minorHAnsi"/>
+        </w:rPr>
+      </w:pPr>
+    </w:p>
     <w:p>
       <w:pPr>
         <w:pStyle w:val="Heading2"/>
@@ -17136,13 +15291,7 @@
         <w:rPr>
           <w:rFonts w:asciiTheme="minorHAnsi" w:hAnsiTheme="minorHAnsi"/>
         </w:rPr>
-        <w:t>If subtract would result in a negative difference, UNDERFLOW flag is set to true, and the register contents is not written over</w:t>
-      </w:r>
-      <w:r>
-        <w:rPr>
-          <w:rFonts w:asciiTheme="minorHAnsi" w:hAnsiTheme="minorHAnsi"/>
-        </w:rPr>
-        <w:t>.</w:t>
+        <w:t>If subtract would result in a negative difference, UNDERFLOW flag is set to true, and the register contents is not written over.</w:t>
       </w:r>
     </w:p>
     <w:p>
@@ -17293,19 +15442,7 @@
         <w:rPr>
           <w:rFonts w:asciiTheme="minorHAnsi" w:hAnsiTheme="minorHAnsi"/>
         </w:rPr>
-        <w:t xml:space="preserve">The main </w:t>
-      </w:r>
-      <w:r>
-        <w:rPr>
-          <w:rFonts w:asciiTheme="minorHAnsi" w:hAnsiTheme="minorHAnsi"/>
-        </w:rPr>
-        <w:t>cache decisions</w:t>
-      </w:r>
-      <w:r>
-        <w:rPr>
-          <w:rFonts w:asciiTheme="minorHAnsi" w:hAnsiTheme="minorHAnsi"/>
-        </w:rPr>
-        <w:t>:</w:t>
+        <w:t>The main cache decisions:</w:t>
       </w:r>
     </w:p>
     <w:p>
@@ -17315,8 +15452,14 @@
           <w:ilvl w:val="0"/>
           <w:numId w:val="28"/>
         </w:numPr>
+        <w:rPr>
+          <w:rFonts w:asciiTheme="minorHAnsi" w:hAnsiTheme="minorHAnsi"/>
+        </w:rPr>
       </w:pPr>
       <w:r>
+        <w:rPr>
+          <w:rFonts w:asciiTheme="minorHAnsi" w:hAnsiTheme="minorHAnsi"/>
+        </w:rPr>
         <w:t>Fully associated cache</w:t>
       </w:r>
     </w:p>
@@ -17327,17 +15470,15 @@
           <w:ilvl w:val="0"/>
           <w:numId w:val="28"/>
         </w:numPr>
+        <w:rPr>
+          <w:rFonts w:asciiTheme="minorHAnsi" w:hAnsiTheme="minorHAnsi"/>
+        </w:rPr>
       </w:pPr>
       <w:r>
-        <w:t xml:space="preserve">Match on </w:t>
-      </w:r>
-      <w:proofErr w:type="spellStart"/>
-      <w:r>
-        <w:t>addressTag</w:t>
-      </w:r>
-      <w:proofErr w:type="spellEnd"/>
-      <w:r>
-        <w:t xml:space="preserve"> to determine hit or miss</w:t>
+        <w:rPr>
+          <w:rFonts w:asciiTheme="minorHAnsi" w:hAnsiTheme="minorHAnsi"/>
+        </w:rPr>
+        <w:t>Match on addressTag to determine hit or miss</w:t>
       </w:r>
     </w:p>
     <w:p>
@@ -17347,8 +15488,14 @@
           <w:ilvl w:val="0"/>
           <w:numId w:val="28"/>
         </w:numPr>
+        <w:rPr>
+          <w:rFonts w:asciiTheme="minorHAnsi" w:hAnsiTheme="minorHAnsi"/>
+        </w:rPr>
       </w:pPr>
       <w:r>
+        <w:rPr>
+          <w:rFonts w:asciiTheme="minorHAnsi" w:hAnsiTheme="minorHAnsi"/>
+        </w:rPr>
         <w:t>Cache Writing</w:t>
       </w:r>
     </w:p>
@@ -17359,8 +15506,14 @@
           <w:ilvl w:val="1"/>
           <w:numId w:val="28"/>
         </w:numPr>
+        <w:rPr>
+          <w:rFonts w:asciiTheme="minorHAnsi" w:hAnsiTheme="minorHAnsi"/>
+        </w:rPr>
       </w:pPr>
       <w:r>
+        <w:rPr>
+          <w:rFonts w:asciiTheme="minorHAnsi" w:hAnsiTheme="minorHAnsi"/>
+        </w:rPr>
         <w:t>Write-through is easier to debug</w:t>
       </w:r>
     </w:p>
@@ -17371,8 +15524,14 @@
           <w:ilvl w:val="1"/>
           <w:numId w:val="28"/>
         </w:numPr>
+        <w:rPr>
+          <w:rFonts w:asciiTheme="minorHAnsi" w:hAnsiTheme="minorHAnsi"/>
+        </w:rPr>
       </w:pPr>
       <w:r>
+        <w:rPr>
+          <w:rFonts w:asciiTheme="minorHAnsi" w:hAnsiTheme="minorHAnsi"/>
+        </w:rPr>
         <w:t>Write no-allocate is simpler to implement than write allocate</w:t>
       </w:r>
     </w:p>
@@ -17383,8 +15542,14 @@
           <w:ilvl w:val="0"/>
           <w:numId w:val="28"/>
         </w:numPr>
+        <w:rPr>
+          <w:rFonts w:asciiTheme="minorHAnsi" w:hAnsiTheme="minorHAnsi"/>
+        </w:rPr>
       </w:pPr>
       <w:r>
+        <w:rPr>
+          <w:rFonts w:asciiTheme="minorHAnsi" w:hAnsiTheme="minorHAnsi"/>
+        </w:rPr>
         <w:t>Cache Reading</w:t>
       </w:r>
     </w:p>
@@ -17395,8 +15560,14 @@
           <w:ilvl w:val="1"/>
           <w:numId w:val="28"/>
         </w:numPr>
+        <w:rPr>
+          <w:rFonts w:asciiTheme="minorHAnsi" w:hAnsiTheme="minorHAnsi"/>
+        </w:rPr>
       </w:pPr>
       <w:r>
+        <w:rPr>
+          <w:rFonts w:asciiTheme="minorHAnsi" w:hAnsiTheme="minorHAnsi"/>
+        </w:rPr>
         <w:t>FIFO algorithm to replace cache lines</w:t>
       </w:r>
     </w:p>
@@ -17407,8 +15578,14 @@
           <w:ilvl w:val="0"/>
           <w:numId w:val="28"/>
         </w:numPr>
+        <w:rPr>
+          <w:rFonts w:asciiTheme="minorHAnsi" w:hAnsiTheme="minorHAnsi"/>
+        </w:rPr>
       </w:pPr>
       <w:r>
+        <w:rPr>
+          <w:rFonts w:asciiTheme="minorHAnsi" w:hAnsiTheme="minorHAnsi"/>
+        </w:rPr>
         <w:t>Cache reading and writing will write to a trace file called trace-file.txt to show caching is working</w:t>
       </w:r>
     </w:p>
@@ -17438,19 +15615,7 @@
         <w:rPr>
           <w:rFonts w:asciiTheme="minorHAnsi" w:hAnsiTheme="minorHAnsi"/>
         </w:rPr>
-        <w:t xml:space="preserve">12 </w:t>
-      </w:r>
-      <w:r>
-        <w:rPr>
-          <w:rFonts w:asciiTheme="minorHAnsi" w:hAnsiTheme="minorHAnsi"/>
-        </w:rPr>
-        <w:t xml:space="preserve">bits </w:t>
-      </w:r>
-      <w:r>
-        <w:rPr>
-          <w:rFonts w:asciiTheme="minorHAnsi" w:hAnsiTheme="minorHAnsi"/>
-        </w:rPr>
-        <w:t xml:space="preserve">for tag </w:t>
+        <w:t xml:space="preserve">12 bits for tag </w:t>
       </w:r>
       <w:r>
         <w:rPr>
@@ -17499,37 +15664,7 @@
         <w:rPr>
           <w:rFonts w:asciiTheme="minorHAnsi" w:hAnsiTheme="minorHAnsi"/>
         </w:rPr>
-        <w:t xml:space="preserve">4 </w:t>
-      </w:r>
-      <w:r>
-        <w:rPr>
-          <w:rFonts w:asciiTheme="minorHAnsi" w:hAnsiTheme="minorHAnsi"/>
-        </w:rPr>
-        <w:t xml:space="preserve">bits </w:t>
-      </w:r>
-      <w:r>
-        <w:rPr>
-          <w:rFonts w:asciiTheme="minorHAnsi" w:hAnsiTheme="minorHAnsi"/>
-        </w:rPr>
-        <w:t>for the block</w:t>
-      </w:r>
-      <w:r>
-        <w:rPr>
-          <w:rFonts w:asciiTheme="minorHAnsi" w:hAnsiTheme="minorHAnsi"/>
-        </w:rPr>
-        <w:t>s near that tagged address, for a size of</w:t>
-      </w:r>
-      <w:r>
-        <w:rPr>
-          <w:rFonts w:asciiTheme="minorHAnsi" w:hAnsiTheme="minorHAnsi"/>
-        </w:rPr>
-        <w:t xml:space="preserve"> 2^4=16</w:t>
-      </w:r>
-      <w:r>
-        <w:rPr>
-          <w:rFonts w:asciiTheme="minorHAnsi" w:hAnsiTheme="minorHAnsi"/>
-        </w:rPr>
-        <w:t xml:space="preserve"> cache </w:t>
+        <w:t xml:space="preserve">4 bits for the blocks near that tagged address, for a size of 2^4=16 cache </w:t>
       </w:r>
       <w:r>
         <w:rPr>
@@ -17567,7 +15702,6 @@
           <w:rFonts w:asciiTheme="minorHAnsi" w:hAnsiTheme="minorHAnsi"/>
         </w:rPr>
       </w:pPr>
-      <w:bookmarkStart w:id="0" w:name="_GoBack"/>
       <w:r>
         <w:rPr>
           <w:rFonts w:asciiTheme="minorHAnsi" w:hAnsiTheme="minorHAnsi"/>
@@ -17622,7 +15756,6 @@
           </wp:inline>
         </w:drawing>
       </w:r>
-      <w:bookmarkEnd w:id="0"/>
     </w:p>
     <w:p>
       <w:pPr>
@@ -23109,7 +21242,7 @@
 </file>
 
 <file path=customXml/itemProps1.xml><?xml version="1.0" encoding="utf-8"?>
-<ds:datastoreItem xmlns:ds="http://schemas.openxmlformats.org/officeDocument/2006/customXml" ds:itemID="{61643C68-28B9-4786-A778-E0A9192D97CC}">
+<ds:datastoreItem xmlns:ds="http://schemas.openxmlformats.org/officeDocument/2006/customXml" ds:itemID="{4D3D8C9B-E57C-4D33-B57D-591164F46E13}">
   <ds:schemaRefs>
     <ds:schemaRef ds:uri="http://schemas.openxmlformats.org/officeDocument/2006/bibliography"/>
   </ds:schemaRefs>

</xml_diff>